<commit_message>
recent change in the no sql assignment file
</commit_message>
<xml_diff>
--- a/nosql_assignment.docx
+++ b/nosql_assignment.docx
@@ -1,6 +1,6 @@
 
 <file path=word/document.xml><?xml version="1.0" encoding="utf-8"?>
-<w:document xmlns:wpc="http://schemas.microsoft.com/office/word/2010/wordprocessingCanvas" xmlns:cx="http://schemas.microsoft.com/office/drawing/2014/chartex" xmlns:cx1="http://schemas.microsoft.com/office/drawing/2015/9/8/chartex" xmlns:cx2="http://schemas.microsoft.com/office/drawing/2015/10/21/chartex" xmlns:cx3="http://schemas.microsoft.com/office/drawing/2016/5/9/chartex" xmlns:cx4="http://schemas.microsoft.com/office/drawing/2016/5/10/chartex" xmlns:cx5="http://schemas.microsoft.com/office/drawing/2016/5/11/chartex" xmlns:cx6="http://schemas.microsoft.com/office/drawing/2016/5/12/chartex" xmlns:cx7="http://schemas.microsoft.com/office/drawing/2016/5/13/chartex" xmlns:cx8="http://schemas.microsoft.com/office/drawing/2016/5/14/chartex" xmlns:mc="http://schemas.openxmlformats.org/markup-compatibility/2006" xmlns:aink="http://schemas.microsoft.com/office/drawing/2016/ink" xmlns:am3d="http://schemas.microsoft.com/office/drawing/2017/model3d" xmlns:o="urn:schemas-microsoft-com:office:office" xmlns:oel="http://schemas.microsoft.com/office/2019/extlst" xmlns:r="http://schemas.openxmlformats.org/officeDocument/2006/relationships" xmlns:m="http://schemas.openxmlformats.org/officeDocument/2006/math" xmlns:v="urn:schemas-microsoft-com:vml" xmlns:wp14="http://schemas.microsoft.com/office/word/2010/wordprocessingDrawing" xmlns:wp="http://schemas.openxmlformats.org/drawingml/2006/wordprocessingDrawing" xmlns:w10="urn:schemas-microsoft-com:office:word" xmlns:w="http://schemas.openxmlformats.org/wordprocessingml/2006/main" xmlns:w14="http://schemas.microsoft.com/office/word/2010/wordml" xmlns:w15="http://schemas.microsoft.com/office/word/2012/wordml" xmlns:w16cex="http://schemas.microsoft.com/office/word/2018/wordml/cex" xmlns:w16cid="http://schemas.microsoft.com/office/word/2016/wordml/cid" xmlns:w16="http://schemas.microsoft.com/office/word/2018/wordml" xmlns:w16du="http://schemas.microsoft.com/office/word/2023/wordml/word16du" xmlns:w16sdtdh="http://schemas.microsoft.com/office/word/2020/wordml/sdtdatahash" xmlns:w16se="http://schemas.microsoft.com/office/word/2015/wordml/symex" xmlns:wpg="http://schemas.microsoft.com/office/word/2010/wordprocessingGroup" xmlns:wpi="http://schemas.microsoft.com/office/word/2010/wordprocessingInk" xmlns:wne="http://schemas.microsoft.com/office/word/2006/wordml" xmlns:wps="http://schemas.microsoft.com/office/word/2010/wordprocessingShape" mc:Ignorable="w14 w15 w16se w16cid w16 w16cex w16sdtdh wp14">
+<w:document xmlns:wpc="http://schemas.microsoft.com/office/word/2010/wordprocessingCanvas" xmlns:cx="http://schemas.microsoft.com/office/drawing/2014/chartex" xmlns:cx1="http://schemas.microsoft.com/office/drawing/2015/9/8/chartex" xmlns:cx2="http://schemas.microsoft.com/office/drawing/2015/10/21/chartex" xmlns:cx3="http://schemas.microsoft.com/office/drawing/2016/5/9/chartex" xmlns:cx4="http://schemas.microsoft.com/office/drawing/2016/5/10/chartex" xmlns:cx5="http://schemas.microsoft.com/office/drawing/2016/5/11/chartex" xmlns:cx6="http://schemas.microsoft.com/office/drawing/2016/5/12/chartex" xmlns:cx7="http://schemas.microsoft.com/office/drawing/2016/5/13/chartex" xmlns:cx8="http://schemas.microsoft.com/office/drawing/2016/5/14/chartex" xmlns:mc="http://schemas.openxmlformats.org/markup-compatibility/2006" xmlns:aink="http://schemas.microsoft.com/office/drawing/2016/ink" xmlns:am3d="http://schemas.microsoft.com/office/drawing/2017/model3d" xmlns:o="urn:schemas-microsoft-com:office:office" xmlns:oel="http://schemas.microsoft.com/office/2019/extlst" xmlns:r="http://schemas.openxmlformats.org/officeDocument/2006/relationships" xmlns:m="http://schemas.openxmlformats.org/officeDocument/2006/math" xmlns:v="urn:schemas-microsoft-com:vml" xmlns:wp14="http://schemas.microsoft.com/office/word/2010/wordprocessingDrawing" xmlns:wp="http://schemas.openxmlformats.org/drawingml/2006/wordprocessingDrawing" xmlns:w10="urn:schemas-microsoft-com:office:word" xmlns:w="http://schemas.openxmlformats.org/wordprocessingml/2006/main" xmlns:w14="http://schemas.microsoft.com/office/word/2010/wordml" xmlns:w15="http://schemas.microsoft.com/office/word/2012/wordml" xmlns:w16cex="http://schemas.microsoft.com/office/word/2018/wordml/cex" xmlns:w16cid="http://schemas.microsoft.com/office/word/2016/wordml/cid" xmlns:w16="http://schemas.microsoft.com/office/word/2018/wordml" xmlns:w16sdtdh="http://schemas.microsoft.com/office/word/2020/wordml/sdtdatahash" xmlns:w16se="http://schemas.microsoft.com/office/word/2015/wordml/symex" xmlns:wpg="http://schemas.microsoft.com/office/word/2010/wordprocessingGroup" xmlns:wpi="http://schemas.microsoft.com/office/word/2010/wordprocessingInk" xmlns:wne="http://schemas.microsoft.com/office/word/2006/wordml" xmlns:wps="http://schemas.microsoft.com/office/word/2010/wordprocessingShape" mc:Ignorable="w14 w15 w16se w16cid w16 w16cex w16sdtdh wp14">
   <w:body>
     <w:p>
       <w:pPr>
@@ -478,13 +478,8 @@
         <w:ind w:right="159"/>
         <w:jc w:val="both"/>
       </w:pPr>
-      <w:proofErr w:type="spellStart"/>
-      <w:r>
-        <w:t>BigQuery</w:t>
-      </w:r>
-      <w:proofErr w:type="spellEnd"/>
-      <w:r>
-        <w:t>: A fully managed, cloud-native data warehouse that enables customers to analyze large data sets quickly.</w:t>
+      <w:r>
+        <w:t>BigQuery: A fully managed, cloud-native data warehouse that enables customers to analyze large data sets quickly.</w:t>
       </w:r>
     </w:p>
     <w:p>
@@ -1348,15 +1343,7 @@
         <w:jc w:val="both"/>
       </w:pPr>
       <w:r>
-        <w:t xml:space="preserve">Data management and analytics: This pillar is focused on helping businesses manage their data effectively, using tools like </w:t>
-      </w:r>
-      <w:proofErr w:type="spellStart"/>
-      <w:r>
-        <w:t>BigQuery</w:t>
-      </w:r>
-      <w:proofErr w:type="spellEnd"/>
-      <w:r>
-        <w:t xml:space="preserve"> and Dataflow to enable real-time data processing, analysis, and visualization. This helps businesses gain insights into their operations, improve decision-making, and innovate faster.</w:t>
+        <w:t>Data management and analytics: This pillar is focused on helping businesses manage their data effectively, using tools like BigQuery and Dataflow to enable real-time data processing, analysis, and visualization. This helps businesses gain insights into their operations, improve decision-making, and innovate faster.</w:t>
       </w:r>
     </w:p>
     <w:p>
@@ -1386,15 +1373,7 @@
         <w:jc w:val="both"/>
       </w:pPr>
       <w:r>
-        <w:t xml:space="preserve">AI and machine learning: This pillar focuses on helping businesses harness the power of artificial intelligence and machine learning to drive innovation and competitive advantage. Google Cloud provides a range of AI and ML tools, such as TensorFlow and </w:t>
-      </w:r>
-      <w:proofErr w:type="spellStart"/>
-      <w:r>
-        <w:t>AutoML</w:t>
-      </w:r>
-      <w:proofErr w:type="spellEnd"/>
-      <w:r>
-        <w:t>, to help businesses build and deploy intelligent applications and services.</w:t>
+        <w:t>AI and machine learning: This pillar focuses on helping businesses harness the power of artificial intelligence and machine learning to drive innovation and competitive advantage. Google Cloud provides a range of AI and ML tools, such as TensorFlow and AutoML, to help businesses build and deploy intelligent applications and services.</w:t>
       </w:r>
     </w:p>
     <w:p>
@@ -1487,21 +1466,8 @@
         <w:ind w:right="160"/>
         <w:jc w:val="both"/>
       </w:pPr>
-      <w:proofErr w:type="spellStart"/>
-      <w:r>
-        <w:t>Goto</w:t>
-      </w:r>
-      <w:proofErr w:type="spellEnd"/>
-      <w:r>
-        <w:t xml:space="preserve"> the </w:t>
-      </w:r>
-      <w:proofErr w:type="spellStart"/>
-      <w:r>
-        <w:t>OpenWeatherMap</w:t>
-      </w:r>
-      <w:proofErr w:type="spellEnd"/>
-      <w:r>
-        <w:t xml:space="preserve"> website at </w:t>
+      <w:r>
+        <w:t xml:space="preserve">Goto the OpenWeatherMap website at </w:t>
       </w:r>
       <w:hyperlink r:id="rId11" w:tgtFrame="_new" w:history="1">
         <w:r>
@@ -1540,15 +1506,7 @@
       </w:pPr>
       <w:r>
         <w:lastRenderedPageBreak/>
-        <w:t xml:space="preserve">Open the confirmation email that </w:t>
-      </w:r>
-      <w:proofErr w:type="spellStart"/>
-      <w:r>
-        <w:t>OpenWeatherMap</w:t>
-      </w:r>
-      <w:proofErr w:type="spellEnd"/>
-      <w:r>
-        <w:t xml:space="preserve"> sends to your email address, and click on the confirmation link to confirm your account.</w:t>
+        <w:t>Open the confirmation email that OpenWeatherMap sends to your email address, and click on the confirmation link to confirm your account.</w:t>
       </w:r>
     </w:p>
     <w:p>
@@ -1563,15 +1521,7 @@
         <w:jc w:val="both"/>
       </w:pPr>
       <w:r>
-        <w:t xml:space="preserve">Once you've confirmed your account, log in to the </w:t>
-      </w:r>
-      <w:proofErr w:type="spellStart"/>
-      <w:r>
-        <w:t>OpenWeatherMap</w:t>
-      </w:r>
-      <w:proofErr w:type="spellEnd"/>
-      <w:r>
-        <w:t xml:space="preserve"> website using your email address and password.</w:t>
+        <w:t>Once you've confirmed your account, log in to the OpenWeatherMap website using your email address and password.</w:t>
       </w:r>
     </w:p>
     <w:p>
@@ -1616,15 +1566,7 @@
         <w:jc w:val="both"/>
       </w:pPr>
       <w:r>
-        <w:t xml:space="preserve">Copy the API key that is generated, as you will need it later to make requests to the </w:t>
-      </w:r>
-      <w:proofErr w:type="spellStart"/>
-      <w:r>
-        <w:t>OpenWeatherMap</w:t>
-      </w:r>
-      <w:proofErr w:type="spellEnd"/>
-      <w:r>
-        <w:t xml:space="preserve"> API in your Cloud Function.</w:t>
+        <w:t>Copy the API key that is generated, as you will need it later to make requests to the OpenWeatherMap API in your Cloud Function.</w:t>
       </w:r>
     </w:p>
     <w:p>
@@ -1733,25 +1675,7 @@
         </w:r>
       </w:hyperlink>
       <w:r>
-        <w:t xml:space="preserve">.Click on the "Select a project" dropdown menu at the top of the page, and then click on the "New Project" </w:t>
-      </w:r>
-      <w:proofErr w:type="spellStart"/>
-      <w:r>
-        <w:t>button.In</w:t>
-      </w:r>
-      <w:proofErr w:type="spellEnd"/>
-      <w:r>
-        <w:t xml:space="preserve"> the "New Project" dialog box, enter a name for your project, and then click on the "Create" button. You can leave the other options at their default </w:t>
-      </w:r>
-      <w:proofErr w:type="spellStart"/>
-      <w:proofErr w:type="gramStart"/>
-      <w:r>
-        <w:t>values.Wait</w:t>
-      </w:r>
-      <w:proofErr w:type="spellEnd"/>
-      <w:proofErr w:type="gramEnd"/>
-      <w:r>
-        <w:t xml:space="preserve"> for the project to be created. This may take a few moments.</w:t>
+        <w:t>.Click on the "Select a project" dropdown menu at the top of the page, and then click on the "New Project" button.In the "New Project" dialog box, enter a name for your project, and then click on the "Create" button. You can leave the other options at their default values.Wait for the project to be created. This may take a few moments.</w:t>
       </w:r>
     </w:p>
     <w:p>
@@ -1845,17 +1769,7 @@
         <w:jc w:val="both"/>
       </w:pPr>
       <w:r>
-        <w:t xml:space="preserve">Select your Cloud Function from the list of functions, or click on the "Create function" button to create a new </w:t>
-      </w:r>
-      <w:proofErr w:type="spellStart"/>
-      <w:proofErr w:type="gramStart"/>
-      <w:r>
-        <w:t>one.In</w:t>
-      </w:r>
-      <w:proofErr w:type="spellEnd"/>
-      <w:proofErr w:type="gramEnd"/>
-      <w:r>
-        <w:t xml:space="preserve"> the "Function" section, select "Cloud Editor" as the code editor.</w:t>
+        <w:t>Select your Cloud Function from the list of functions, or click on the "Create function" button to create a new one.In the "Function" section, select "Cloud Editor" as the code editor.</w:t>
       </w:r>
     </w:p>
     <w:p>
@@ -1880,15 +1794,8 @@
         <w:spacing w:before="186" w:line="216" w:lineRule="auto"/>
         <w:ind w:left="357" w:right="159"/>
       </w:pPr>
-      <w:proofErr w:type="spellStart"/>
-      <w:proofErr w:type="gramStart"/>
-      <w:r>
-        <w:t>exports.weather</w:t>
-      </w:r>
-      <w:proofErr w:type="spellEnd"/>
-      <w:proofErr w:type="gramEnd"/>
-      <w:r>
-        <w:t xml:space="preserve"> = (req, res) =&gt; {</w:t>
+      <w:r>
+        <w:t>exports.weather = (req, res) =&gt; {</w:t>
       </w:r>
     </w:p>
     <w:p>
@@ -1898,23 +1805,7 @@
         <w:ind w:left="357" w:right="159"/>
       </w:pPr>
       <w:r>
-        <w:t xml:space="preserve">  const </w:t>
-      </w:r>
-      <w:proofErr w:type="gramStart"/>
-      <w:r>
-        <w:t>{ city</w:t>
-      </w:r>
-      <w:proofErr w:type="gramEnd"/>
-      <w:r>
-        <w:t xml:space="preserve"> } = </w:t>
-      </w:r>
-      <w:proofErr w:type="spellStart"/>
-      <w:r>
-        <w:t>req.query</w:t>
-      </w:r>
-      <w:proofErr w:type="spellEnd"/>
-      <w:r>
-        <w:t>;</w:t>
+        <w:t xml:space="preserve">  const { city } = req.query;</w:t>
       </w:r>
     </w:p>
     <w:p>
@@ -1924,15 +1815,7 @@
         <w:ind w:left="357" w:right="159"/>
       </w:pPr>
       <w:r>
-        <w:t xml:space="preserve">  const </w:t>
-      </w:r>
-      <w:proofErr w:type="spellStart"/>
-      <w:r>
-        <w:t>apiKey</w:t>
-      </w:r>
-      <w:proofErr w:type="spellEnd"/>
-      <w:r>
-        <w:t xml:space="preserve"> = ‘</w:t>
+        <w:t xml:space="preserve">  const apiKey = ‘</w:t>
       </w:r>
       <w:r>
         <w:t>81d49c7e0d7fc3d1706c72522bcb9af0</w:t>
@@ -1948,23 +1831,7 @@
         <w:ind w:left="357" w:right="159"/>
       </w:pPr>
       <w:r>
-        <w:t xml:space="preserve">  const </w:t>
-      </w:r>
-      <w:proofErr w:type="spellStart"/>
-      <w:r>
-        <w:t>apiUrl</w:t>
-      </w:r>
-      <w:proofErr w:type="spellEnd"/>
-      <w:r>
-        <w:t xml:space="preserve"> </w:t>
-      </w:r>
-      <w:proofErr w:type="gramStart"/>
-      <w:r>
-        <w:t>=  https://api.openweathermap.org/data/2.5/weather?q=$</w:t>
-      </w:r>
-      <w:proofErr w:type="gramEnd"/>
-      <w:r>
-        <w:t>{city}&amp;appid=${apiKey}`;</w:t>
+        <w:t xml:space="preserve">  const apiUrl =  https://api.openweathermap.org/data/2.5/weather?q=${city}&amp;appid=${apiKey}`;</w:t>
       </w:r>
     </w:p>
     <w:p>
@@ -1974,15 +1841,7 @@
         <w:ind w:left="357" w:right="159"/>
       </w:pPr>
       <w:r>
-        <w:t xml:space="preserve">  fetch(</w:t>
-      </w:r>
-      <w:proofErr w:type="spellStart"/>
-      <w:r>
-        <w:t>apiUrl</w:t>
-      </w:r>
-      <w:proofErr w:type="spellEnd"/>
-      <w:r>
-        <w:t>)</w:t>
+        <w:t xml:space="preserve">  fetch(apiUrl)</w:t>
       </w:r>
     </w:p>
     <w:p>
@@ -1992,23 +1851,7 @@
         <w:ind w:left="357" w:right="159"/>
       </w:pPr>
       <w:r>
-        <w:t xml:space="preserve">    </w:t>
-      </w:r>
-      <w:proofErr w:type="gramStart"/>
-      <w:r>
-        <w:t>.then</w:t>
-      </w:r>
-      <w:proofErr w:type="gramEnd"/>
-      <w:r>
-        <w:t xml:space="preserve">(response =&gt; </w:t>
-      </w:r>
-      <w:proofErr w:type="spellStart"/>
-      <w:r>
-        <w:t>response.json</w:t>
-      </w:r>
-      <w:proofErr w:type="spellEnd"/>
-      <w:r>
-        <w:t>())</w:t>
+        <w:t xml:space="preserve">    .then(response =&gt; response.json())</w:t>
       </w:r>
     </w:p>
     <w:p>
@@ -2018,15 +1861,7 @@
         <w:ind w:left="357" w:right="159"/>
       </w:pPr>
       <w:r>
-        <w:t xml:space="preserve">    </w:t>
-      </w:r>
-      <w:proofErr w:type="gramStart"/>
-      <w:r>
-        <w:t>.then</w:t>
-      </w:r>
-      <w:proofErr w:type="gramEnd"/>
-      <w:r>
-        <w:t>(data =&gt; {</w:t>
+        <w:t xml:space="preserve">    .then(data =&gt; {</w:t>
       </w:r>
     </w:p>
     <w:p>
@@ -2036,20 +1871,7 @@
         <w:ind w:left="357" w:right="159"/>
       </w:pPr>
       <w:r>
-        <w:t xml:space="preserve">      const temperature = </w:t>
-      </w:r>
-      <w:proofErr w:type="spellStart"/>
-      <w:proofErr w:type="gramStart"/>
-      <w:r>
-        <w:t>data.main</w:t>
-      </w:r>
-      <w:proofErr w:type="gramEnd"/>
-      <w:r>
-        <w:t>.temp</w:t>
-      </w:r>
-      <w:proofErr w:type="spellEnd"/>
-      <w:r>
-        <w:t>;</w:t>
+        <w:t xml:space="preserve">      const temperature = data.main.temp;</w:t>
       </w:r>
     </w:p>
     <w:p>
@@ -2059,25 +1881,7 @@
         <w:ind w:left="357" w:right="159"/>
       </w:pPr>
       <w:r>
-        <w:t xml:space="preserve">      const </w:t>
-      </w:r>
-      <w:proofErr w:type="spellStart"/>
-      <w:r>
-        <w:t>weatherDescription</w:t>
-      </w:r>
-      <w:proofErr w:type="spellEnd"/>
-      <w:r>
-        <w:t xml:space="preserve"> = </w:t>
-      </w:r>
-      <w:proofErr w:type="spellStart"/>
-      <w:proofErr w:type="gramStart"/>
-      <w:r>
-        <w:t>data.weather</w:t>
-      </w:r>
-      <w:proofErr w:type="spellEnd"/>
-      <w:proofErr w:type="gramEnd"/>
-      <w:r>
-        <w:t>[0].description;</w:t>
+        <w:t xml:space="preserve">      const weatherDescription = data.weather[0].description;</w:t>
       </w:r>
     </w:p>
     <w:p>
@@ -2087,15 +1891,7 @@
         <w:ind w:left="357" w:right="159"/>
       </w:pPr>
       <w:r>
-        <w:t xml:space="preserve">      const </w:t>
-      </w:r>
-      <w:proofErr w:type="spellStart"/>
-      <w:r>
-        <w:t>cityName</w:t>
-      </w:r>
-      <w:proofErr w:type="spellEnd"/>
-      <w:r>
-        <w:t xml:space="preserve"> = data.name;</w:t>
+        <w:t xml:space="preserve">      const cityName = data.name;</w:t>
       </w:r>
     </w:p>
     <w:p>
@@ -2105,28 +1901,7 @@
         <w:ind w:left="357" w:right="159"/>
       </w:pPr>
       <w:r>
-        <w:t xml:space="preserve">      const message = `The temperature in ${</w:t>
-      </w:r>
-      <w:proofErr w:type="spellStart"/>
-      <w:r>
-        <w:t>cityName</w:t>
-      </w:r>
-      <w:proofErr w:type="spellEnd"/>
-      <w:r>
-        <w:t>} is ${temperature} Kelvin. The weather is ${</w:t>
-      </w:r>
-      <w:proofErr w:type="spellStart"/>
-      <w:r>
-        <w:t>weatherDescription</w:t>
-      </w:r>
-      <w:proofErr w:type="spellEnd"/>
-      <w:proofErr w:type="gramStart"/>
-      <w:r>
-        <w:t>}.`</w:t>
-      </w:r>
-      <w:proofErr w:type="gramEnd"/>
-      <w:r>
-        <w:t>;</w:t>
+        <w:t xml:space="preserve">      const message = `The temperature in ${cityName} is ${temperature} Kelvin. The weather is ${weatherDescription}.`;</w:t>
       </w:r>
     </w:p>
     <w:p>
@@ -2136,17 +1911,7 @@
         <w:ind w:left="357" w:right="159"/>
       </w:pPr>
       <w:r>
-        <w:t xml:space="preserve">      </w:t>
-      </w:r>
-      <w:proofErr w:type="spellStart"/>
-      <w:proofErr w:type="gramStart"/>
-      <w:r>
-        <w:t>res.status</w:t>
-      </w:r>
-      <w:proofErr w:type="spellEnd"/>
-      <w:proofErr w:type="gramEnd"/>
-      <w:r>
-        <w:t>(200).send(message);</w:t>
+        <w:t xml:space="preserve">      res.status(200).send(message);</w:t>
       </w:r>
     </w:p>
     <w:p>
@@ -2166,15 +1931,7 @@
         <w:ind w:left="357" w:right="159"/>
       </w:pPr>
       <w:r>
-        <w:t xml:space="preserve">    </w:t>
-      </w:r>
-      <w:proofErr w:type="gramStart"/>
-      <w:r>
-        <w:t>.catch</w:t>
-      </w:r>
-      <w:proofErr w:type="gramEnd"/>
-      <w:r>
-        <w:t>(error =&gt; {</w:t>
+        <w:t xml:space="preserve">    .catch(error =&gt; {</w:t>
       </w:r>
     </w:p>
     <w:p>
@@ -2184,17 +1941,7 @@
         <w:ind w:left="357" w:right="159"/>
       </w:pPr>
       <w:r>
-        <w:t xml:space="preserve">      </w:t>
-      </w:r>
-      <w:proofErr w:type="spellStart"/>
-      <w:proofErr w:type="gramStart"/>
-      <w:r>
-        <w:t>console.error</w:t>
-      </w:r>
-      <w:proofErr w:type="spellEnd"/>
-      <w:proofErr w:type="gramEnd"/>
-      <w:r>
-        <w:t>(error);</w:t>
+        <w:t xml:space="preserve">      console.error(error);</w:t>
       </w:r>
     </w:p>
     <w:p>
@@ -2204,17 +1951,7 @@
         <w:ind w:left="357" w:right="159"/>
       </w:pPr>
       <w:r>
-        <w:t xml:space="preserve">      </w:t>
-      </w:r>
-      <w:proofErr w:type="spellStart"/>
-      <w:proofErr w:type="gramStart"/>
-      <w:r>
-        <w:t>res.status</w:t>
-      </w:r>
-      <w:proofErr w:type="spellEnd"/>
-      <w:proofErr w:type="gramEnd"/>
-      <w:r>
-        <w:t>(500).send('Error fetching weather data');    });</w:t>
+        <w:t xml:space="preserve">      res.status(500).send('Error fetching weather data');    });</w:t>
       </w:r>
     </w:p>
     <w:p>
@@ -2243,15 +1980,7 @@
       </w:pPr>
       <w:r>
         <w:lastRenderedPageBreak/>
-        <w:t xml:space="preserve">This code defines a Cloud Function that takes a query parameter called "city", which specifies the name of the city for which you want to retrieve weather information. The function makes a GET request to the </w:t>
-      </w:r>
-      <w:proofErr w:type="spellStart"/>
-      <w:r>
-        <w:t>OpenWeatherMap</w:t>
-      </w:r>
-      <w:proofErr w:type="spellEnd"/>
-      <w:r>
-        <w:t xml:space="preserve"> API to retrieve the current weather data for the specified city, using the API key that you provided. It then extracts the temperature, weather description, and city name from the response, and sends a response back to the client with this information.</w:t>
+        <w:t>This code defines a Cloud Function that takes a query parameter called "city", which specifies the name of the city for which you want to retrieve weather information. The function makes a GET request to the OpenWeatherMap API to retrieve the current weather data for the specified city, using the API key that you provided. It then extracts the temperature, weather description, and city name from the response, and sends a response back to the client with this information.</w:t>
       </w:r>
     </w:p>
     <w:p>
@@ -2523,17 +2252,7 @@
         <w:ind w:left="357" w:right="159"/>
       </w:pPr>
       <w:r>
-        <w:t xml:space="preserve">      const form = </w:t>
-      </w:r>
-      <w:proofErr w:type="spellStart"/>
-      <w:proofErr w:type="gramStart"/>
-      <w:r>
-        <w:t>document.querySelector</w:t>
-      </w:r>
-      <w:proofErr w:type="spellEnd"/>
-      <w:proofErr w:type="gramEnd"/>
-      <w:r>
-        <w:t>('form');</w:t>
+        <w:t xml:space="preserve">      const form = document.querySelector('form');</w:t>
       </w:r>
     </w:p>
     <w:p>
@@ -2543,25 +2262,7 @@
         <w:ind w:left="357" w:right="159"/>
       </w:pPr>
       <w:r>
-        <w:t xml:space="preserve">      const </w:t>
-      </w:r>
-      <w:proofErr w:type="spellStart"/>
-      <w:r>
-        <w:t>weatherContainer</w:t>
-      </w:r>
-      <w:proofErr w:type="spellEnd"/>
-      <w:r>
-        <w:t xml:space="preserve"> = </w:t>
-      </w:r>
-      <w:proofErr w:type="spellStart"/>
-      <w:proofErr w:type="gramStart"/>
-      <w:r>
-        <w:t>document.querySelector</w:t>
-      </w:r>
-      <w:proofErr w:type="spellEnd"/>
-      <w:proofErr w:type="gramEnd"/>
-      <w:r>
-        <w:t>('#weather-container');</w:t>
+        <w:t xml:space="preserve">      const weatherContainer = document.querySelector('#weather-container');</w:t>
       </w:r>
     </w:p>
     <w:p>
@@ -2578,17 +2279,7 @@
         <w:ind w:left="357" w:right="159"/>
       </w:pPr>
       <w:r>
-        <w:t xml:space="preserve">      </w:t>
-      </w:r>
-      <w:proofErr w:type="spellStart"/>
-      <w:proofErr w:type="gramStart"/>
-      <w:r>
-        <w:t>form.addEventListener</w:t>
-      </w:r>
-      <w:proofErr w:type="spellEnd"/>
-      <w:proofErr w:type="gramEnd"/>
-      <w:r>
-        <w:t>('submit', async (event) =&gt; {</w:t>
+        <w:t xml:space="preserve">      form.addEventListener('submit', async (event) =&gt; {</w:t>
       </w:r>
     </w:p>
     <w:p>
@@ -2598,17 +2289,7 @@
         <w:ind w:left="357" w:right="159"/>
       </w:pPr>
       <w:r>
-        <w:t xml:space="preserve">        </w:t>
-      </w:r>
-      <w:proofErr w:type="spellStart"/>
-      <w:proofErr w:type="gramStart"/>
-      <w:r>
-        <w:t>event.preventDefault</w:t>
-      </w:r>
-      <w:proofErr w:type="spellEnd"/>
-      <w:proofErr w:type="gramEnd"/>
-      <w:r>
-        <w:t>();</w:t>
+        <w:t xml:space="preserve">        event.preventDefault();</w:t>
       </w:r>
     </w:p>
     <w:p>
@@ -2625,17 +2306,7 @@
         <w:ind w:left="357" w:right="159"/>
       </w:pPr>
       <w:r>
-        <w:t xml:space="preserve">        const city = </w:t>
-      </w:r>
-      <w:proofErr w:type="spellStart"/>
-      <w:proofErr w:type="gramStart"/>
-      <w:r>
-        <w:t>document.querySelector</w:t>
-      </w:r>
-      <w:proofErr w:type="spellEnd"/>
-      <w:proofErr w:type="gramEnd"/>
-      <w:r>
-        <w:t>('#city').value;</w:t>
+        <w:t xml:space="preserve">        const city = document.querySelector('#city').value;</w:t>
       </w:r>
     </w:p>
     <w:p>
@@ -2645,15 +2316,7 @@
         <w:ind w:left="357" w:right="159"/>
       </w:pPr>
       <w:r>
-        <w:t xml:space="preserve">        const </w:t>
-      </w:r>
-      <w:proofErr w:type="spellStart"/>
-      <w:r>
-        <w:t>url</w:t>
-      </w:r>
-      <w:proofErr w:type="spellEnd"/>
-      <w:r>
-        <w:t xml:space="preserve"> = `https://us-central1-YOUR_PROJECT_NAME.cloudfunctions.net/weather?city=${city}`;</w:t>
+        <w:t xml:space="preserve">        const url = `https://us-central1-YOUR_PROJECT_NAME.cloudfunctions.net/weather?city=${city}`;</w:t>
       </w:r>
     </w:p>
     <w:p>
@@ -2680,15 +2343,7 @@
         <w:ind w:left="357" w:right="159"/>
       </w:pPr>
       <w:r>
-        <w:t xml:space="preserve">          const response = await fetch(</w:t>
-      </w:r>
-      <w:proofErr w:type="spellStart"/>
-      <w:r>
-        <w:t>url</w:t>
-      </w:r>
-      <w:proofErr w:type="spellEnd"/>
-      <w:r>
-        <w:t>);</w:t>
+        <w:t xml:space="preserve">          const response = await fetch(url);</w:t>
       </w:r>
     </w:p>
     <w:p>
@@ -2698,23 +2353,7 @@
         <w:ind w:left="357" w:right="159"/>
       </w:pPr>
       <w:r>
-        <w:t xml:space="preserve">          const data = await </w:t>
-      </w:r>
-      <w:proofErr w:type="spellStart"/>
-      <w:r>
-        <w:t>response.</w:t>
-      </w:r>
-      <w:proofErr w:type="gramStart"/>
-      <w:r>
-        <w:t>text</w:t>
-      </w:r>
-      <w:proofErr w:type="spellEnd"/>
-      <w:r>
-        <w:t>(</w:t>
-      </w:r>
-      <w:proofErr w:type="gramEnd"/>
-      <w:r>
-        <w:t>);</w:t>
+        <w:t xml:space="preserve">          const data = await response.text();</w:t>
       </w:r>
     </w:p>
     <w:p>
@@ -2731,15 +2370,7 @@
         <w:ind w:left="357" w:right="159"/>
       </w:pPr>
       <w:r>
-        <w:t xml:space="preserve">          </w:t>
-      </w:r>
-      <w:proofErr w:type="spellStart"/>
-      <w:r>
-        <w:t>weatherContainer.textContent</w:t>
-      </w:r>
-      <w:proofErr w:type="spellEnd"/>
-      <w:r>
-        <w:t xml:space="preserve"> = data;</w:t>
+        <w:t xml:space="preserve">          weatherContainer.textContent = data;</w:t>
       </w:r>
     </w:p>
     <w:p>
@@ -2759,17 +2390,7 @@
         <w:ind w:left="357" w:right="159"/>
       </w:pPr>
       <w:r>
-        <w:t xml:space="preserve">          </w:t>
-      </w:r>
-      <w:proofErr w:type="spellStart"/>
-      <w:proofErr w:type="gramStart"/>
-      <w:r>
-        <w:t>console.error</w:t>
-      </w:r>
-      <w:proofErr w:type="spellEnd"/>
-      <w:proofErr w:type="gramEnd"/>
-      <w:r>
-        <w:t>(error);</w:t>
+        <w:t xml:space="preserve">          console.error(error);</w:t>
       </w:r>
     </w:p>
     <w:p>
@@ -2779,15 +2400,7 @@
         <w:ind w:left="357" w:right="159"/>
       </w:pPr>
       <w:r>
-        <w:t xml:space="preserve">          </w:t>
-      </w:r>
-      <w:proofErr w:type="spellStart"/>
-      <w:r>
-        <w:t>weatherContainer.textContent</w:t>
-      </w:r>
-      <w:proofErr w:type="spellEnd"/>
-      <w:r>
-        <w:t xml:space="preserve"> = 'Error fetching weather data';</w:t>
+        <w:t xml:space="preserve">          weatherContainer.textContent = 'Error fetching weather data';</w:t>
       </w:r>
     </w:p>
     <w:p>
@@ -3025,15 +2638,7 @@
         <w:jc w:val="both"/>
       </w:pPr>
       <w:r>
-        <w:t xml:space="preserve">Environment variables: Add an environment variable named "API_KEY" and set its value to the API key that you obtained from </w:t>
-      </w:r>
-      <w:proofErr w:type="spellStart"/>
-      <w:r>
-        <w:t>OpenWeatherMap</w:t>
-      </w:r>
-      <w:proofErr w:type="spellEnd"/>
-      <w:r>
-        <w:t xml:space="preserve"> in Step 2.</w:t>
+        <w:t>Environment variables: Add an environment variable named "API_KEY" and set its value to the API key that you obtained from OpenWeatherMap in Step 2.</w:t>
       </w:r>
     </w:p>
     <w:p>
@@ -3276,15 +2881,7 @@
         <w:jc w:val="both"/>
       </w:pPr>
       <w:r>
-        <w:t xml:space="preserve">    "</w:t>
-      </w:r>
-      <w:proofErr w:type="spellStart"/>
-      <w:r>
-        <w:t>lat</w:t>
-      </w:r>
-      <w:proofErr w:type="spellEnd"/>
-      <w:r>
-        <w:t>": 40.7128,</w:t>
+        <w:t xml:space="preserve">    "lat": 40.7128,</w:t>
       </w:r>
     </w:p>
     <w:p>
@@ -3295,15 +2892,7 @@
         <w:jc w:val="both"/>
       </w:pPr>
       <w:r>
-        <w:t xml:space="preserve">    "</w:t>
-      </w:r>
-      <w:proofErr w:type="spellStart"/>
-      <w:r>
-        <w:t>lon</w:t>
-      </w:r>
-      <w:proofErr w:type="spellEnd"/>
-      <w:r>
-        <w:t>": -74.006</w:t>
+        <w:t xml:space="preserve">    "lon": -74.006</w:t>
       </w:r>
     </w:p>
     <w:p>
@@ -3380,20 +2969,7 @@
         <w:jc w:val="both"/>
       </w:pPr>
       <w:r>
-        <w:t xml:space="preserve">    "</w:t>
-      </w:r>
-      <w:proofErr w:type="spellStart"/>
-      <w:proofErr w:type="gramStart"/>
-      <w:r>
-        <w:t>wind</w:t>
-      </w:r>
-      <w:proofErr w:type="gramEnd"/>
-      <w:r>
-        <w:t>_speed</w:t>
-      </w:r>
-      <w:proofErr w:type="spellEnd"/>
-      <w:r>
-        <w:t>": 10,</w:t>
+        <w:t xml:space="preserve">    "wind_speed": 10,</w:t>
       </w:r>
     </w:p>
     <w:p>
@@ -3404,20 +2980,7 @@
         <w:jc w:val="both"/>
       </w:pPr>
       <w:r>
-        <w:t xml:space="preserve">    "</w:t>
-      </w:r>
-      <w:proofErr w:type="spellStart"/>
-      <w:proofErr w:type="gramStart"/>
-      <w:r>
-        <w:t>wind</w:t>
-      </w:r>
-      <w:proofErr w:type="gramEnd"/>
-      <w:r>
-        <w:t>_direction</w:t>
-      </w:r>
-      <w:proofErr w:type="spellEnd"/>
-      <w:r>
-        <w:t>": "N",</w:t>
+        <w:t xml:space="preserve">    "wind_direction": "N",</w:t>
       </w:r>
     </w:p>
     <w:p>
@@ -3767,47 +3330,7 @@
                   <w:szCs w:val="24"/>
                   <w:lang w:val="en-IN" w:eastAsia="en-IN"/>
                 </w:rPr>
-                <w:t>{"location": {"name": "New York", "region": "New York", "country": "United States", "lat": 40.7128, "lon": -74.006}, "current": {"condition": {"text": "Sunny", "icon": "https://cdn.weatherapi.com/weather/64x64/day/113.png"}, "temperature": 20, "</w:t>
-              </w:r>
-              <w:proofErr w:type="spellStart"/>
-              <w:r>
-                <w:rPr>
-                  <w:color w:val="000000"/>
-                  <w:sz w:val="24"/>
-                  <w:szCs w:val="24"/>
-                  <w:lang w:val="en-IN" w:eastAsia="en-IN"/>
-                </w:rPr>
-                <w:t>wind_speed</w:t>
-              </w:r>
-              <w:proofErr w:type="spellEnd"/>
-              <w:r>
-                <w:rPr>
-                  <w:color w:val="000000"/>
-                  <w:sz w:val="24"/>
-                  <w:szCs w:val="24"/>
-                  <w:lang w:val="en-IN" w:eastAsia="en-IN"/>
-                </w:rPr>
-                <w:t>": 10, "</w:t>
-              </w:r>
-              <w:proofErr w:type="spellStart"/>
-              <w:r>
-                <w:rPr>
-                  <w:color w:val="000000"/>
-                  <w:sz w:val="24"/>
-                  <w:szCs w:val="24"/>
-                  <w:lang w:val="en-IN" w:eastAsia="en-IN"/>
-                </w:rPr>
-                <w:t>wind_direction</w:t>
-              </w:r>
-              <w:proofErr w:type="spellEnd"/>
-              <w:r>
-                <w:rPr>
-                  <w:color w:val="000000"/>
-                  <w:sz w:val="24"/>
-                  <w:szCs w:val="24"/>
-                  <w:lang w:val="en-IN" w:eastAsia="en-IN"/>
-                </w:rPr>
-                <w:t>": "N", "humidity": 50, "pressure": 1013, "sunrise": "06:00 AM", "sunset": "08:00 PM"}}</w:t>
+                <w:t>{"location": {"name": "New York", "region": "New York", "country": "United States", "lat": 40.7128, "lon": -74.006}, "current": {"condition": {"text": "Sunny", "icon": "https://cdn.weatherapi.com/weather/64x64/day/113.png"}, "temperature": 20, "wind_speed": 10, "wind_direction": "N", "humidity": 50, "pressure": 1013, "sunrise": "06:00 AM", "sunset": "08:00 PM"}}</w:t>
               </w:r>
             </w:hyperlink>
           </w:p>
@@ -3921,47 +3444,7 @@
                   <w:szCs w:val="24"/>
                   <w:lang w:val="en-IN" w:eastAsia="en-IN"/>
                 </w:rPr>
-                <w:t>{"location": {"name": "London", "region": "England", "country": "United Kingdom", "lat": 51.5072, "lon": -0.1276}, "current": {"condition": {"text": "Cloudy", "icon": "https://cdn.weatherapi.com/weather/64x64/day/119.png"}, "temperature": 15, "</w:t>
-              </w:r>
-              <w:proofErr w:type="spellStart"/>
-              <w:r>
-                <w:rPr>
-                  <w:color w:val="000000"/>
-                  <w:sz w:val="24"/>
-                  <w:szCs w:val="24"/>
-                  <w:lang w:val="en-IN" w:eastAsia="en-IN"/>
-                </w:rPr>
-                <w:t>wind_speed</w:t>
-              </w:r>
-              <w:proofErr w:type="spellEnd"/>
-              <w:r>
-                <w:rPr>
-                  <w:color w:val="000000"/>
-                  <w:sz w:val="24"/>
-                  <w:szCs w:val="24"/>
-                  <w:lang w:val="en-IN" w:eastAsia="en-IN"/>
-                </w:rPr>
-                <w:t>": 5, "</w:t>
-              </w:r>
-              <w:proofErr w:type="spellStart"/>
-              <w:r>
-                <w:rPr>
-                  <w:color w:val="000000"/>
-                  <w:sz w:val="24"/>
-                  <w:szCs w:val="24"/>
-                  <w:lang w:val="en-IN" w:eastAsia="en-IN"/>
-                </w:rPr>
-                <w:t>wind_direction</w:t>
-              </w:r>
-              <w:proofErr w:type="spellEnd"/>
-              <w:r>
-                <w:rPr>
-                  <w:color w:val="000000"/>
-                  <w:sz w:val="24"/>
-                  <w:szCs w:val="24"/>
-                  <w:lang w:val="en-IN" w:eastAsia="en-IN"/>
-                </w:rPr>
-                <w:t>": "SW", "humidity": 60, "pressure": 1015, "sunrise": "05:00 AM", "sunset": "09:00 PM"}}</w:t>
+                <w:t>{"location": {"name": "London", "region": "England", "country": "United Kingdom", "lat": 51.5072, "lon": -0.1276}, "current": {"condition": {"text": "Cloudy", "icon": "https://cdn.weatherapi.com/weather/64x64/day/119.png"}, "temperature": 15, "wind_speed": 5, "wind_direction": "SW", "humidity": 60, "pressure": 1015, "sunrise": "05:00 AM", "sunset": "09:00 PM"}}</w:t>
               </w:r>
             </w:hyperlink>
           </w:p>
@@ -4074,47 +3557,7 @@
                   <w:szCs w:val="24"/>
                   <w:lang w:val="en-IN" w:eastAsia="en-IN"/>
                 </w:rPr>
-                <w:t>{"location": {"name": "Tokyo", "region": "Tokyo", "country": "Japan", "lat": 35.6895, "lon": 139.6917}, "current": {"condition": {"text": "Rainy", "icon": "https://cdn.weatherapi.com/weather/64x64/day/296.png"}, "temperature": 18, "</w:t>
-              </w:r>
-              <w:proofErr w:type="spellStart"/>
-              <w:r>
-                <w:rPr>
-                  <w:color w:val="000000"/>
-                  <w:sz w:val="24"/>
-                  <w:szCs w:val="24"/>
-                  <w:lang w:val="en-IN" w:eastAsia="en-IN"/>
-                </w:rPr>
-                <w:t>wind_speed</w:t>
-              </w:r>
-              <w:proofErr w:type="spellEnd"/>
-              <w:r>
-                <w:rPr>
-                  <w:color w:val="000000"/>
-                  <w:sz w:val="24"/>
-                  <w:szCs w:val="24"/>
-                  <w:lang w:val="en-IN" w:eastAsia="en-IN"/>
-                </w:rPr>
-                <w:t>": 15, "</w:t>
-              </w:r>
-              <w:proofErr w:type="spellStart"/>
-              <w:r>
-                <w:rPr>
-                  <w:color w:val="000000"/>
-                  <w:sz w:val="24"/>
-                  <w:szCs w:val="24"/>
-                  <w:lang w:val="en-IN" w:eastAsia="en-IN"/>
-                </w:rPr>
-                <w:t>wind_direction</w:t>
-              </w:r>
-              <w:proofErr w:type="spellEnd"/>
-              <w:r>
-                <w:rPr>
-                  <w:color w:val="000000"/>
-                  <w:sz w:val="24"/>
-                  <w:szCs w:val="24"/>
-                  <w:lang w:val="en-IN" w:eastAsia="en-IN"/>
-                </w:rPr>
-                <w:t>": "E", "humidity": 80, "pressure": 1010, "sunrise": "04:30 AM", "sunset": "06:30 PM"}}</w:t>
+                <w:t>{"location": {"name": "Tokyo", "region": "Tokyo", "country": "Japan", "lat": 35.6895, "lon": 139.6917}, "current": {"condition": {"text": "Rainy", "icon": "https://cdn.weatherapi.com/weather/64x64/day/296.png"}, "temperature": 18, "wind_speed": 15, "wind_direction": "E", "humidity": 80, "pressure": 1010, "sunrise": "04:30 AM", "sunset": "06:30 PM"}}</w:t>
               </w:r>
             </w:hyperlink>
           </w:p>
@@ -4227,47 +3670,7 @@
                   <w:szCs w:val="24"/>
                   <w:lang w:val="en-IN" w:eastAsia="en-IN"/>
                 </w:rPr>
-                <w:t>{"location": {"name": "Sydney", "region": "New South Wales", "country": "Australia", "lat": -33.8679, "lon": 151.2073}, "current": {"condition": {"text": "Partly Cloudy", "icon": "https://cdn.weatherapi.com/weather/64x64/day/116.png"}, "temperature": 22, "</w:t>
-              </w:r>
-              <w:proofErr w:type="spellStart"/>
-              <w:r>
-                <w:rPr>
-                  <w:color w:val="000000"/>
-                  <w:sz w:val="24"/>
-                  <w:szCs w:val="24"/>
-                  <w:lang w:val="en-IN" w:eastAsia="en-IN"/>
-                </w:rPr>
-                <w:t>wind_speed</w:t>
-              </w:r>
-              <w:proofErr w:type="spellEnd"/>
-              <w:r>
-                <w:rPr>
-                  <w:color w:val="000000"/>
-                  <w:sz w:val="24"/>
-                  <w:szCs w:val="24"/>
-                  <w:lang w:val="en-IN" w:eastAsia="en-IN"/>
-                </w:rPr>
-                <w:t>": 10, "</w:t>
-              </w:r>
-              <w:proofErr w:type="spellStart"/>
-              <w:r>
-                <w:rPr>
-                  <w:color w:val="000000"/>
-                  <w:sz w:val="24"/>
-                  <w:szCs w:val="24"/>
-                  <w:lang w:val="en-IN" w:eastAsia="en-IN"/>
-                </w:rPr>
-                <w:t>wind_direction</w:t>
-              </w:r>
-              <w:proofErr w:type="spellEnd"/>
-              <w:r>
-                <w:rPr>
-                  <w:color w:val="000000"/>
-                  <w:sz w:val="24"/>
-                  <w:szCs w:val="24"/>
-                  <w:lang w:val="en-IN" w:eastAsia="en-IN"/>
-                </w:rPr>
-                <w:t>": "NE", "humidity": 55, "pressure": 1015, "sunrise": "06:30 AM", "sunset": "05:00 PM"}}</w:t>
+                <w:t>{"location": {"name": "Sydney", "region": "New South Wales", "country": "Australia", "lat": -33.8679, "lon": 151.2073}, "current": {"condition": {"text": "Partly Cloudy", "icon": "https://cdn.weatherapi.com/weather/64x64/day/116.png"}, "temperature": 22, "wind_speed": 10, "wind_direction": "NE", "humidity": 55, "pressure": 1015, "sunrise": "06:30 AM", "sunset": "05:00 PM"}}</w:t>
               </w:r>
             </w:hyperlink>
           </w:p>
@@ -4814,14 +4217,12 @@
                       <w:b/>
                     </w:rPr>
                   </w:pPr>
-                  <w:proofErr w:type="spellStart"/>
                   <w:r>
                     <w:rPr>
                       <w:b/>
                     </w:rPr>
                     <w:t>ChatGPT</w:t>
                   </w:r>
-                  <w:proofErr w:type="spellEnd"/>
                   <w:r>
                     <w:rPr>
                       <w:b/>
@@ -5049,6 +4450,9 @@
         <w:spacing w:before="186"/>
         <w:ind w:left="200" w:right="160"/>
         <w:jc w:val="both"/>
+        <w:rPr>
+          <w:rStyle w:val="Hyperlink"/>
+        </w:rPr>
       </w:pPr>
       <w:r>
         <w:t>Google Cloud support:</w:t>
@@ -5067,6 +4471,20 @@
           <w:t>https://cloud.google.com/support</w:t>
         </w:r>
       </w:hyperlink>
+    </w:p>
+    <w:p>
+      <w:pPr>
+        <w:pStyle w:val="BodyText"/>
+        <w:spacing w:before="186"/>
+        <w:ind w:left="200" w:right="160"/>
+        <w:jc w:val="both"/>
+      </w:pPr>
+      <w:r>
+        <w:rPr>
+          <w:rStyle w:val="Hyperlink"/>
+        </w:rPr>
+        <w:t>Google Cloud theory : www.youtube .com</w:t>
+      </w:r>
     </w:p>
     <w:p>
       <w:pPr>
@@ -5093,7 +4511,7 @@
 </file>
 
 <file path=word/endnotes.xml><?xml version="1.0" encoding="utf-8"?>
-<w:endnotes xmlns:wpc="http://schemas.microsoft.com/office/word/2010/wordprocessingCanvas" xmlns:cx="http://schemas.microsoft.com/office/drawing/2014/chartex" xmlns:cx1="http://schemas.microsoft.com/office/drawing/2015/9/8/chartex" xmlns:cx2="http://schemas.microsoft.com/office/drawing/2015/10/21/chartex" xmlns:cx3="http://schemas.microsoft.com/office/drawing/2016/5/9/chartex" xmlns:cx4="http://schemas.microsoft.com/office/drawing/2016/5/10/chartex" xmlns:cx5="http://schemas.microsoft.com/office/drawing/2016/5/11/chartex" xmlns:cx6="http://schemas.microsoft.com/office/drawing/2016/5/12/chartex" xmlns:cx7="http://schemas.microsoft.com/office/drawing/2016/5/13/chartex" xmlns:cx8="http://schemas.microsoft.com/office/drawing/2016/5/14/chartex" xmlns:mc="http://schemas.openxmlformats.org/markup-compatibility/2006" xmlns:aink="http://schemas.microsoft.com/office/drawing/2016/ink" xmlns:am3d="http://schemas.microsoft.com/office/drawing/2017/model3d" xmlns:o="urn:schemas-microsoft-com:office:office" xmlns:oel="http://schemas.microsoft.com/office/2019/extlst" xmlns:r="http://schemas.openxmlformats.org/officeDocument/2006/relationships" xmlns:m="http://schemas.openxmlformats.org/officeDocument/2006/math" xmlns:v="urn:schemas-microsoft-com:vml" xmlns:wp14="http://schemas.microsoft.com/office/word/2010/wordprocessingDrawing" xmlns:wp="http://schemas.openxmlformats.org/drawingml/2006/wordprocessingDrawing" xmlns:w10="urn:schemas-microsoft-com:office:word" xmlns:w="http://schemas.openxmlformats.org/wordprocessingml/2006/main" xmlns:w14="http://schemas.microsoft.com/office/word/2010/wordml" xmlns:w15="http://schemas.microsoft.com/office/word/2012/wordml" xmlns:w16cex="http://schemas.microsoft.com/office/word/2018/wordml/cex" xmlns:w16cid="http://schemas.microsoft.com/office/word/2016/wordml/cid" xmlns:w16="http://schemas.microsoft.com/office/word/2018/wordml" xmlns:w16du="http://schemas.microsoft.com/office/word/2023/wordml/word16du" xmlns:w16sdtdh="http://schemas.microsoft.com/office/word/2020/wordml/sdtdatahash" xmlns:w16se="http://schemas.microsoft.com/office/word/2015/wordml/symex" xmlns:wpg="http://schemas.microsoft.com/office/word/2010/wordprocessingGroup" xmlns:wpi="http://schemas.microsoft.com/office/word/2010/wordprocessingInk" xmlns:wne="http://schemas.microsoft.com/office/word/2006/wordml" xmlns:wps="http://schemas.microsoft.com/office/word/2010/wordprocessingShape" mc:Ignorable="w14 w15 w16se w16cid w16 w16cex w16sdtdh wp14">
+<w:endnotes xmlns:wpc="http://schemas.microsoft.com/office/word/2010/wordprocessingCanvas" xmlns:cx="http://schemas.microsoft.com/office/drawing/2014/chartex" xmlns:cx1="http://schemas.microsoft.com/office/drawing/2015/9/8/chartex" xmlns:cx2="http://schemas.microsoft.com/office/drawing/2015/10/21/chartex" xmlns:cx3="http://schemas.microsoft.com/office/drawing/2016/5/9/chartex" xmlns:cx4="http://schemas.microsoft.com/office/drawing/2016/5/10/chartex" xmlns:cx5="http://schemas.microsoft.com/office/drawing/2016/5/11/chartex" xmlns:cx6="http://schemas.microsoft.com/office/drawing/2016/5/12/chartex" xmlns:cx7="http://schemas.microsoft.com/office/drawing/2016/5/13/chartex" xmlns:cx8="http://schemas.microsoft.com/office/drawing/2016/5/14/chartex" xmlns:mc="http://schemas.openxmlformats.org/markup-compatibility/2006" xmlns:aink="http://schemas.microsoft.com/office/drawing/2016/ink" xmlns:am3d="http://schemas.microsoft.com/office/drawing/2017/model3d" xmlns:o="urn:schemas-microsoft-com:office:office" xmlns:oel="http://schemas.microsoft.com/office/2019/extlst" xmlns:r="http://schemas.openxmlformats.org/officeDocument/2006/relationships" xmlns:m="http://schemas.openxmlformats.org/officeDocument/2006/math" xmlns:v="urn:schemas-microsoft-com:vml" xmlns:wp14="http://schemas.microsoft.com/office/word/2010/wordprocessingDrawing" xmlns:wp="http://schemas.openxmlformats.org/drawingml/2006/wordprocessingDrawing" xmlns:w10="urn:schemas-microsoft-com:office:word" xmlns:w="http://schemas.openxmlformats.org/wordprocessingml/2006/main" xmlns:w14="http://schemas.microsoft.com/office/word/2010/wordml" xmlns:w15="http://schemas.microsoft.com/office/word/2012/wordml" xmlns:w16cex="http://schemas.microsoft.com/office/word/2018/wordml/cex" xmlns:w16cid="http://schemas.microsoft.com/office/word/2016/wordml/cid" xmlns:w16="http://schemas.microsoft.com/office/word/2018/wordml" xmlns:w16sdtdh="http://schemas.microsoft.com/office/word/2020/wordml/sdtdatahash" xmlns:w16se="http://schemas.microsoft.com/office/word/2015/wordml/symex" xmlns:wpg="http://schemas.microsoft.com/office/word/2010/wordprocessingGroup" xmlns:wpi="http://schemas.microsoft.com/office/word/2010/wordprocessingInk" xmlns:wne="http://schemas.microsoft.com/office/word/2006/wordml" xmlns:wps="http://schemas.microsoft.com/office/word/2010/wordprocessingShape" mc:Ignorable="w14 w15 w16se w16cid w16 w16cex w16sdtdh wp14">
   <w:endnote w:type="separator" w:id="-1">
     <w:p>
       <w:r>
@@ -5112,7 +4530,7 @@
 </file>
 
 <file path=word/footer1.xml><?xml version="1.0" encoding="utf-8"?>
-<w:ftr xmlns:wpc="http://schemas.microsoft.com/office/word/2010/wordprocessingCanvas" xmlns:cx="http://schemas.microsoft.com/office/drawing/2014/chartex" xmlns:cx1="http://schemas.microsoft.com/office/drawing/2015/9/8/chartex" xmlns:cx2="http://schemas.microsoft.com/office/drawing/2015/10/21/chartex" xmlns:cx3="http://schemas.microsoft.com/office/drawing/2016/5/9/chartex" xmlns:cx4="http://schemas.microsoft.com/office/drawing/2016/5/10/chartex" xmlns:cx5="http://schemas.microsoft.com/office/drawing/2016/5/11/chartex" xmlns:cx6="http://schemas.microsoft.com/office/drawing/2016/5/12/chartex" xmlns:cx7="http://schemas.microsoft.com/office/drawing/2016/5/13/chartex" xmlns:cx8="http://schemas.microsoft.com/office/drawing/2016/5/14/chartex" xmlns:mc="http://schemas.openxmlformats.org/markup-compatibility/2006" xmlns:aink="http://schemas.microsoft.com/office/drawing/2016/ink" xmlns:am3d="http://schemas.microsoft.com/office/drawing/2017/model3d" xmlns:o="urn:schemas-microsoft-com:office:office" xmlns:oel="http://schemas.microsoft.com/office/2019/extlst" xmlns:r="http://schemas.openxmlformats.org/officeDocument/2006/relationships" xmlns:m="http://schemas.openxmlformats.org/officeDocument/2006/math" xmlns:v="urn:schemas-microsoft-com:vml" xmlns:wp14="http://schemas.microsoft.com/office/word/2010/wordprocessingDrawing" xmlns:wp="http://schemas.openxmlformats.org/drawingml/2006/wordprocessingDrawing" xmlns:w10="urn:schemas-microsoft-com:office:word" xmlns:w="http://schemas.openxmlformats.org/wordprocessingml/2006/main" xmlns:w14="http://schemas.microsoft.com/office/word/2010/wordml" xmlns:w15="http://schemas.microsoft.com/office/word/2012/wordml" xmlns:w16cex="http://schemas.microsoft.com/office/word/2018/wordml/cex" xmlns:w16cid="http://schemas.microsoft.com/office/word/2016/wordml/cid" xmlns:w16="http://schemas.microsoft.com/office/word/2018/wordml" xmlns:w16du="http://schemas.microsoft.com/office/word/2023/wordml/word16du" xmlns:w16sdtdh="http://schemas.microsoft.com/office/word/2020/wordml/sdtdatahash" xmlns:w16se="http://schemas.microsoft.com/office/word/2015/wordml/symex" xmlns:wpg="http://schemas.microsoft.com/office/word/2010/wordprocessingGroup" xmlns:wpi="http://schemas.microsoft.com/office/word/2010/wordprocessingInk" xmlns:wne="http://schemas.microsoft.com/office/word/2006/wordml" xmlns:wps="http://schemas.microsoft.com/office/word/2010/wordprocessingShape" mc:Ignorable="w14 w15 w16se w16cid w16 w16cex w16sdtdh wp14">
+<w:ftr xmlns:wpc="http://schemas.microsoft.com/office/word/2010/wordprocessingCanvas" xmlns:cx="http://schemas.microsoft.com/office/drawing/2014/chartex" xmlns:cx1="http://schemas.microsoft.com/office/drawing/2015/9/8/chartex" xmlns:cx2="http://schemas.microsoft.com/office/drawing/2015/10/21/chartex" xmlns:cx3="http://schemas.microsoft.com/office/drawing/2016/5/9/chartex" xmlns:cx4="http://schemas.microsoft.com/office/drawing/2016/5/10/chartex" xmlns:cx5="http://schemas.microsoft.com/office/drawing/2016/5/11/chartex" xmlns:cx6="http://schemas.microsoft.com/office/drawing/2016/5/12/chartex" xmlns:cx7="http://schemas.microsoft.com/office/drawing/2016/5/13/chartex" xmlns:cx8="http://schemas.microsoft.com/office/drawing/2016/5/14/chartex" xmlns:mc="http://schemas.openxmlformats.org/markup-compatibility/2006" xmlns:aink="http://schemas.microsoft.com/office/drawing/2016/ink" xmlns:am3d="http://schemas.microsoft.com/office/drawing/2017/model3d" xmlns:o="urn:schemas-microsoft-com:office:office" xmlns:oel="http://schemas.microsoft.com/office/2019/extlst" xmlns:r="http://schemas.openxmlformats.org/officeDocument/2006/relationships" xmlns:m="http://schemas.openxmlformats.org/officeDocument/2006/math" xmlns:v="urn:schemas-microsoft-com:vml" xmlns:wp14="http://schemas.microsoft.com/office/word/2010/wordprocessingDrawing" xmlns:wp="http://schemas.openxmlformats.org/drawingml/2006/wordprocessingDrawing" xmlns:w10="urn:schemas-microsoft-com:office:word" xmlns:w="http://schemas.openxmlformats.org/wordprocessingml/2006/main" xmlns:w14="http://schemas.microsoft.com/office/word/2010/wordml" xmlns:w15="http://schemas.microsoft.com/office/word/2012/wordml" xmlns:w16cex="http://schemas.microsoft.com/office/word/2018/wordml/cex" xmlns:w16cid="http://schemas.microsoft.com/office/word/2016/wordml/cid" xmlns:w16="http://schemas.microsoft.com/office/word/2018/wordml" xmlns:w16sdtdh="http://schemas.microsoft.com/office/word/2020/wordml/sdtdatahash" xmlns:w16se="http://schemas.microsoft.com/office/word/2015/wordml/symex" xmlns:wpg="http://schemas.microsoft.com/office/word/2010/wordprocessingGroup" xmlns:wpi="http://schemas.microsoft.com/office/word/2010/wordprocessingInk" xmlns:wne="http://schemas.microsoft.com/office/word/2006/wordml" xmlns:wps="http://schemas.microsoft.com/office/word/2010/wordprocessingShape" mc:Ignorable="w14 w15 w16se w16cid w16 w16cex w16sdtdh wp14">
   <w:p>
     <w:pPr>
       <w:pStyle w:val="BodyText"/>
@@ -5189,7 +4607,7 @@
 </file>
 
 <file path=word/footer2.xml><?xml version="1.0" encoding="utf-8"?>
-<w:ftr xmlns:wpc="http://schemas.microsoft.com/office/word/2010/wordprocessingCanvas" xmlns:cx="http://schemas.microsoft.com/office/drawing/2014/chartex" xmlns:cx1="http://schemas.microsoft.com/office/drawing/2015/9/8/chartex" xmlns:cx2="http://schemas.microsoft.com/office/drawing/2015/10/21/chartex" xmlns:cx3="http://schemas.microsoft.com/office/drawing/2016/5/9/chartex" xmlns:cx4="http://schemas.microsoft.com/office/drawing/2016/5/10/chartex" xmlns:cx5="http://schemas.microsoft.com/office/drawing/2016/5/11/chartex" xmlns:cx6="http://schemas.microsoft.com/office/drawing/2016/5/12/chartex" xmlns:cx7="http://schemas.microsoft.com/office/drawing/2016/5/13/chartex" xmlns:cx8="http://schemas.microsoft.com/office/drawing/2016/5/14/chartex" xmlns:mc="http://schemas.openxmlformats.org/markup-compatibility/2006" xmlns:aink="http://schemas.microsoft.com/office/drawing/2016/ink" xmlns:am3d="http://schemas.microsoft.com/office/drawing/2017/model3d" xmlns:o="urn:schemas-microsoft-com:office:office" xmlns:oel="http://schemas.microsoft.com/office/2019/extlst" xmlns:r="http://schemas.openxmlformats.org/officeDocument/2006/relationships" xmlns:m="http://schemas.openxmlformats.org/officeDocument/2006/math" xmlns:v="urn:schemas-microsoft-com:vml" xmlns:wp14="http://schemas.microsoft.com/office/word/2010/wordprocessingDrawing" xmlns:wp="http://schemas.openxmlformats.org/drawingml/2006/wordprocessingDrawing" xmlns:w10="urn:schemas-microsoft-com:office:word" xmlns:w="http://schemas.openxmlformats.org/wordprocessingml/2006/main" xmlns:w14="http://schemas.microsoft.com/office/word/2010/wordml" xmlns:w15="http://schemas.microsoft.com/office/word/2012/wordml" xmlns:w16cex="http://schemas.microsoft.com/office/word/2018/wordml/cex" xmlns:w16cid="http://schemas.microsoft.com/office/word/2016/wordml/cid" xmlns:w16="http://schemas.microsoft.com/office/word/2018/wordml" xmlns:w16du="http://schemas.microsoft.com/office/word/2023/wordml/word16du" xmlns:w16sdtdh="http://schemas.microsoft.com/office/word/2020/wordml/sdtdatahash" xmlns:w16se="http://schemas.microsoft.com/office/word/2015/wordml/symex" xmlns:wpg="http://schemas.microsoft.com/office/word/2010/wordprocessingGroup" xmlns:wpi="http://schemas.microsoft.com/office/word/2010/wordprocessingInk" xmlns:wne="http://schemas.microsoft.com/office/word/2006/wordml" xmlns:wps="http://schemas.microsoft.com/office/word/2010/wordprocessingShape" mc:Ignorable="w14 w15 w16se w16cid w16 w16cex w16sdtdh wp14">
+<w:ftr xmlns:wpc="http://schemas.microsoft.com/office/word/2010/wordprocessingCanvas" xmlns:cx="http://schemas.microsoft.com/office/drawing/2014/chartex" xmlns:cx1="http://schemas.microsoft.com/office/drawing/2015/9/8/chartex" xmlns:cx2="http://schemas.microsoft.com/office/drawing/2015/10/21/chartex" xmlns:cx3="http://schemas.microsoft.com/office/drawing/2016/5/9/chartex" xmlns:cx4="http://schemas.microsoft.com/office/drawing/2016/5/10/chartex" xmlns:cx5="http://schemas.microsoft.com/office/drawing/2016/5/11/chartex" xmlns:cx6="http://schemas.microsoft.com/office/drawing/2016/5/12/chartex" xmlns:cx7="http://schemas.microsoft.com/office/drawing/2016/5/13/chartex" xmlns:cx8="http://schemas.microsoft.com/office/drawing/2016/5/14/chartex" xmlns:mc="http://schemas.openxmlformats.org/markup-compatibility/2006" xmlns:aink="http://schemas.microsoft.com/office/drawing/2016/ink" xmlns:am3d="http://schemas.microsoft.com/office/drawing/2017/model3d" xmlns:o="urn:schemas-microsoft-com:office:office" xmlns:oel="http://schemas.microsoft.com/office/2019/extlst" xmlns:r="http://schemas.openxmlformats.org/officeDocument/2006/relationships" xmlns:m="http://schemas.openxmlformats.org/officeDocument/2006/math" xmlns:v="urn:schemas-microsoft-com:vml" xmlns:wp14="http://schemas.microsoft.com/office/word/2010/wordprocessingDrawing" xmlns:wp="http://schemas.openxmlformats.org/drawingml/2006/wordprocessingDrawing" xmlns:w10="urn:schemas-microsoft-com:office:word" xmlns:w="http://schemas.openxmlformats.org/wordprocessingml/2006/main" xmlns:w14="http://schemas.microsoft.com/office/word/2010/wordml" xmlns:w15="http://schemas.microsoft.com/office/word/2012/wordml" xmlns:w16cex="http://schemas.microsoft.com/office/word/2018/wordml/cex" xmlns:w16cid="http://schemas.microsoft.com/office/word/2016/wordml/cid" xmlns:w16="http://schemas.microsoft.com/office/word/2018/wordml" xmlns:w16sdtdh="http://schemas.microsoft.com/office/word/2020/wordml/sdtdatahash" xmlns:w16se="http://schemas.microsoft.com/office/word/2015/wordml/symex" xmlns:wpg="http://schemas.microsoft.com/office/word/2010/wordprocessingGroup" xmlns:wpi="http://schemas.microsoft.com/office/word/2010/wordprocessingInk" xmlns:wne="http://schemas.microsoft.com/office/word/2006/wordml" xmlns:wps="http://schemas.microsoft.com/office/word/2010/wordprocessingShape" mc:Ignorable="w14 w15 w16se w16cid w16 w16cex w16sdtdh wp14">
   <w:p>
     <w:pPr>
       <w:pStyle w:val="BodyText"/>
@@ -5266,7 +4684,7 @@
 </file>
 
 <file path=word/footer3.xml><?xml version="1.0" encoding="utf-8"?>
-<w:ftr xmlns:wpc="http://schemas.microsoft.com/office/word/2010/wordprocessingCanvas" xmlns:cx="http://schemas.microsoft.com/office/drawing/2014/chartex" xmlns:cx1="http://schemas.microsoft.com/office/drawing/2015/9/8/chartex" xmlns:cx2="http://schemas.microsoft.com/office/drawing/2015/10/21/chartex" xmlns:cx3="http://schemas.microsoft.com/office/drawing/2016/5/9/chartex" xmlns:cx4="http://schemas.microsoft.com/office/drawing/2016/5/10/chartex" xmlns:cx5="http://schemas.microsoft.com/office/drawing/2016/5/11/chartex" xmlns:cx6="http://schemas.microsoft.com/office/drawing/2016/5/12/chartex" xmlns:cx7="http://schemas.microsoft.com/office/drawing/2016/5/13/chartex" xmlns:cx8="http://schemas.microsoft.com/office/drawing/2016/5/14/chartex" xmlns:mc="http://schemas.openxmlformats.org/markup-compatibility/2006" xmlns:aink="http://schemas.microsoft.com/office/drawing/2016/ink" xmlns:am3d="http://schemas.microsoft.com/office/drawing/2017/model3d" xmlns:o="urn:schemas-microsoft-com:office:office" xmlns:oel="http://schemas.microsoft.com/office/2019/extlst" xmlns:r="http://schemas.openxmlformats.org/officeDocument/2006/relationships" xmlns:m="http://schemas.openxmlformats.org/officeDocument/2006/math" xmlns:v="urn:schemas-microsoft-com:vml" xmlns:wp14="http://schemas.microsoft.com/office/word/2010/wordprocessingDrawing" xmlns:wp="http://schemas.openxmlformats.org/drawingml/2006/wordprocessingDrawing" xmlns:w10="urn:schemas-microsoft-com:office:word" xmlns:w="http://schemas.openxmlformats.org/wordprocessingml/2006/main" xmlns:w14="http://schemas.microsoft.com/office/word/2010/wordml" xmlns:w15="http://schemas.microsoft.com/office/word/2012/wordml" xmlns:w16cex="http://schemas.microsoft.com/office/word/2018/wordml/cex" xmlns:w16cid="http://schemas.microsoft.com/office/word/2016/wordml/cid" xmlns:w16="http://schemas.microsoft.com/office/word/2018/wordml" xmlns:w16du="http://schemas.microsoft.com/office/word/2023/wordml/word16du" xmlns:w16sdtdh="http://schemas.microsoft.com/office/word/2020/wordml/sdtdatahash" xmlns:w16se="http://schemas.microsoft.com/office/word/2015/wordml/symex" xmlns:wpg="http://schemas.microsoft.com/office/word/2010/wordprocessingGroup" xmlns:wpi="http://schemas.microsoft.com/office/word/2010/wordprocessingInk" xmlns:wne="http://schemas.microsoft.com/office/word/2006/wordml" xmlns:wps="http://schemas.microsoft.com/office/word/2010/wordprocessingShape" mc:Ignorable="w14 w15 w16se w16cid w16 w16cex w16sdtdh wp14">
+<w:ftr xmlns:wpc="http://schemas.microsoft.com/office/word/2010/wordprocessingCanvas" xmlns:cx="http://schemas.microsoft.com/office/drawing/2014/chartex" xmlns:cx1="http://schemas.microsoft.com/office/drawing/2015/9/8/chartex" xmlns:cx2="http://schemas.microsoft.com/office/drawing/2015/10/21/chartex" xmlns:cx3="http://schemas.microsoft.com/office/drawing/2016/5/9/chartex" xmlns:cx4="http://schemas.microsoft.com/office/drawing/2016/5/10/chartex" xmlns:cx5="http://schemas.microsoft.com/office/drawing/2016/5/11/chartex" xmlns:cx6="http://schemas.microsoft.com/office/drawing/2016/5/12/chartex" xmlns:cx7="http://schemas.microsoft.com/office/drawing/2016/5/13/chartex" xmlns:cx8="http://schemas.microsoft.com/office/drawing/2016/5/14/chartex" xmlns:mc="http://schemas.openxmlformats.org/markup-compatibility/2006" xmlns:aink="http://schemas.microsoft.com/office/drawing/2016/ink" xmlns:am3d="http://schemas.microsoft.com/office/drawing/2017/model3d" xmlns:o="urn:schemas-microsoft-com:office:office" xmlns:oel="http://schemas.microsoft.com/office/2019/extlst" xmlns:r="http://schemas.openxmlformats.org/officeDocument/2006/relationships" xmlns:m="http://schemas.openxmlformats.org/officeDocument/2006/math" xmlns:v="urn:schemas-microsoft-com:vml" xmlns:wp14="http://schemas.microsoft.com/office/word/2010/wordprocessingDrawing" xmlns:wp="http://schemas.openxmlformats.org/drawingml/2006/wordprocessingDrawing" xmlns:w10="urn:schemas-microsoft-com:office:word" xmlns:w="http://schemas.openxmlformats.org/wordprocessingml/2006/main" xmlns:w14="http://schemas.microsoft.com/office/word/2010/wordml" xmlns:w15="http://schemas.microsoft.com/office/word/2012/wordml" xmlns:w16cex="http://schemas.microsoft.com/office/word/2018/wordml/cex" xmlns:w16cid="http://schemas.microsoft.com/office/word/2016/wordml/cid" xmlns:w16="http://schemas.microsoft.com/office/word/2018/wordml" xmlns:w16sdtdh="http://schemas.microsoft.com/office/word/2020/wordml/sdtdatahash" xmlns:w16se="http://schemas.microsoft.com/office/word/2015/wordml/symex" xmlns:wpg="http://schemas.microsoft.com/office/word/2010/wordprocessingGroup" xmlns:wpi="http://schemas.microsoft.com/office/word/2010/wordprocessingInk" xmlns:wne="http://schemas.microsoft.com/office/word/2006/wordml" xmlns:wps="http://schemas.microsoft.com/office/word/2010/wordprocessingShape" mc:Ignorable="w14 w15 w16se w16cid w16 w16cex w16sdtdh wp14">
   <w:p>
     <w:pPr>
       <w:pStyle w:val="BodyText"/>
@@ -5343,7 +4761,7 @@
 </file>
 
 <file path=word/footer4.xml><?xml version="1.0" encoding="utf-8"?>
-<w:ftr xmlns:wpc="http://schemas.microsoft.com/office/word/2010/wordprocessingCanvas" xmlns:cx="http://schemas.microsoft.com/office/drawing/2014/chartex" xmlns:cx1="http://schemas.microsoft.com/office/drawing/2015/9/8/chartex" xmlns:cx2="http://schemas.microsoft.com/office/drawing/2015/10/21/chartex" xmlns:cx3="http://schemas.microsoft.com/office/drawing/2016/5/9/chartex" xmlns:cx4="http://schemas.microsoft.com/office/drawing/2016/5/10/chartex" xmlns:cx5="http://schemas.microsoft.com/office/drawing/2016/5/11/chartex" xmlns:cx6="http://schemas.microsoft.com/office/drawing/2016/5/12/chartex" xmlns:cx7="http://schemas.microsoft.com/office/drawing/2016/5/13/chartex" xmlns:cx8="http://schemas.microsoft.com/office/drawing/2016/5/14/chartex" xmlns:mc="http://schemas.openxmlformats.org/markup-compatibility/2006" xmlns:aink="http://schemas.microsoft.com/office/drawing/2016/ink" xmlns:am3d="http://schemas.microsoft.com/office/drawing/2017/model3d" xmlns:o="urn:schemas-microsoft-com:office:office" xmlns:oel="http://schemas.microsoft.com/office/2019/extlst" xmlns:r="http://schemas.openxmlformats.org/officeDocument/2006/relationships" xmlns:m="http://schemas.openxmlformats.org/officeDocument/2006/math" xmlns:v="urn:schemas-microsoft-com:vml" xmlns:wp14="http://schemas.microsoft.com/office/word/2010/wordprocessingDrawing" xmlns:wp="http://schemas.openxmlformats.org/drawingml/2006/wordprocessingDrawing" xmlns:w10="urn:schemas-microsoft-com:office:word" xmlns:w="http://schemas.openxmlformats.org/wordprocessingml/2006/main" xmlns:w14="http://schemas.microsoft.com/office/word/2010/wordml" xmlns:w15="http://schemas.microsoft.com/office/word/2012/wordml" xmlns:w16cex="http://schemas.microsoft.com/office/word/2018/wordml/cex" xmlns:w16cid="http://schemas.microsoft.com/office/word/2016/wordml/cid" xmlns:w16="http://schemas.microsoft.com/office/word/2018/wordml" xmlns:w16du="http://schemas.microsoft.com/office/word/2023/wordml/word16du" xmlns:w16sdtdh="http://schemas.microsoft.com/office/word/2020/wordml/sdtdatahash" xmlns:w16se="http://schemas.microsoft.com/office/word/2015/wordml/symex" xmlns:wpg="http://schemas.microsoft.com/office/word/2010/wordprocessingGroup" xmlns:wpi="http://schemas.microsoft.com/office/word/2010/wordprocessingInk" xmlns:wne="http://schemas.microsoft.com/office/word/2006/wordml" xmlns:wps="http://schemas.microsoft.com/office/word/2010/wordprocessingShape" mc:Ignorable="w14 w15 w16se w16cid w16 w16cex w16sdtdh wp14">
+<w:ftr xmlns:wpc="http://schemas.microsoft.com/office/word/2010/wordprocessingCanvas" xmlns:cx="http://schemas.microsoft.com/office/drawing/2014/chartex" xmlns:cx1="http://schemas.microsoft.com/office/drawing/2015/9/8/chartex" xmlns:cx2="http://schemas.microsoft.com/office/drawing/2015/10/21/chartex" xmlns:cx3="http://schemas.microsoft.com/office/drawing/2016/5/9/chartex" xmlns:cx4="http://schemas.microsoft.com/office/drawing/2016/5/10/chartex" xmlns:cx5="http://schemas.microsoft.com/office/drawing/2016/5/11/chartex" xmlns:cx6="http://schemas.microsoft.com/office/drawing/2016/5/12/chartex" xmlns:cx7="http://schemas.microsoft.com/office/drawing/2016/5/13/chartex" xmlns:cx8="http://schemas.microsoft.com/office/drawing/2016/5/14/chartex" xmlns:mc="http://schemas.openxmlformats.org/markup-compatibility/2006" xmlns:aink="http://schemas.microsoft.com/office/drawing/2016/ink" xmlns:am3d="http://schemas.microsoft.com/office/drawing/2017/model3d" xmlns:o="urn:schemas-microsoft-com:office:office" xmlns:oel="http://schemas.microsoft.com/office/2019/extlst" xmlns:r="http://schemas.openxmlformats.org/officeDocument/2006/relationships" xmlns:m="http://schemas.openxmlformats.org/officeDocument/2006/math" xmlns:v="urn:schemas-microsoft-com:vml" xmlns:wp14="http://schemas.microsoft.com/office/word/2010/wordprocessingDrawing" xmlns:wp="http://schemas.openxmlformats.org/drawingml/2006/wordprocessingDrawing" xmlns:w10="urn:schemas-microsoft-com:office:word" xmlns:w="http://schemas.openxmlformats.org/wordprocessingml/2006/main" xmlns:w14="http://schemas.microsoft.com/office/word/2010/wordml" xmlns:w15="http://schemas.microsoft.com/office/word/2012/wordml" xmlns:w16cex="http://schemas.microsoft.com/office/word/2018/wordml/cex" xmlns:w16cid="http://schemas.microsoft.com/office/word/2016/wordml/cid" xmlns:w16="http://schemas.microsoft.com/office/word/2018/wordml" xmlns:w16sdtdh="http://schemas.microsoft.com/office/word/2020/wordml/sdtdatahash" xmlns:w16se="http://schemas.microsoft.com/office/word/2015/wordml/symex" xmlns:wpg="http://schemas.microsoft.com/office/word/2010/wordprocessingGroup" xmlns:wpi="http://schemas.microsoft.com/office/word/2010/wordprocessingInk" xmlns:wne="http://schemas.microsoft.com/office/word/2006/wordml" xmlns:wps="http://schemas.microsoft.com/office/word/2010/wordprocessingShape" mc:Ignorable="w14 w15 w16se w16cid w16 w16cex w16sdtdh wp14">
   <w:p>
     <w:pPr>
       <w:pStyle w:val="BodyText"/>
@@ -5420,7 +4838,7 @@
 </file>
 
 <file path=word/footnotes.xml><?xml version="1.0" encoding="utf-8"?>
-<w:footnotes xmlns:wpc="http://schemas.microsoft.com/office/word/2010/wordprocessingCanvas" xmlns:cx="http://schemas.microsoft.com/office/drawing/2014/chartex" xmlns:cx1="http://schemas.microsoft.com/office/drawing/2015/9/8/chartex" xmlns:cx2="http://schemas.microsoft.com/office/drawing/2015/10/21/chartex" xmlns:cx3="http://schemas.microsoft.com/office/drawing/2016/5/9/chartex" xmlns:cx4="http://schemas.microsoft.com/office/drawing/2016/5/10/chartex" xmlns:cx5="http://schemas.microsoft.com/office/drawing/2016/5/11/chartex" xmlns:cx6="http://schemas.microsoft.com/office/drawing/2016/5/12/chartex" xmlns:cx7="http://schemas.microsoft.com/office/drawing/2016/5/13/chartex" xmlns:cx8="http://schemas.microsoft.com/office/drawing/2016/5/14/chartex" xmlns:mc="http://schemas.openxmlformats.org/markup-compatibility/2006" xmlns:aink="http://schemas.microsoft.com/office/drawing/2016/ink" xmlns:am3d="http://schemas.microsoft.com/office/drawing/2017/model3d" xmlns:o="urn:schemas-microsoft-com:office:office" xmlns:oel="http://schemas.microsoft.com/office/2019/extlst" xmlns:r="http://schemas.openxmlformats.org/officeDocument/2006/relationships" xmlns:m="http://schemas.openxmlformats.org/officeDocument/2006/math" xmlns:v="urn:schemas-microsoft-com:vml" xmlns:wp14="http://schemas.microsoft.com/office/word/2010/wordprocessingDrawing" xmlns:wp="http://schemas.openxmlformats.org/drawingml/2006/wordprocessingDrawing" xmlns:w10="urn:schemas-microsoft-com:office:word" xmlns:w="http://schemas.openxmlformats.org/wordprocessingml/2006/main" xmlns:w14="http://schemas.microsoft.com/office/word/2010/wordml" xmlns:w15="http://schemas.microsoft.com/office/word/2012/wordml" xmlns:w16cex="http://schemas.microsoft.com/office/word/2018/wordml/cex" xmlns:w16cid="http://schemas.microsoft.com/office/word/2016/wordml/cid" xmlns:w16="http://schemas.microsoft.com/office/word/2018/wordml" xmlns:w16du="http://schemas.microsoft.com/office/word/2023/wordml/word16du" xmlns:w16sdtdh="http://schemas.microsoft.com/office/word/2020/wordml/sdtdatahash" xmlns:w16se="http://schemas.microsoft.com/office/word/2015/wordml/symex" xmlns:wpg="http://schemas.microsoft.com/office/word/2010/wordprocessingGroup" xmlns:wpi="http://schemas.microsoft.com/office/word/2010/wordprocessingInk" xmlns:wne="http://schemas.microsoft.com/office/word/2006/wordml" xmlns:wps="http://schemas.microsoft.com/office/word/2010/wordprocessingShape" mc:Ignorable="w14 w15 w16se w16cid w16 w16cex w16sdtdh wp14">
+<w:footnotes xmlns:wpc="http://schemas.microsoft.com/office/word/2010/wordprocessingCanvas" xmlns:cx="http://schemas.microsoft.com/office/drawing/2014/chartex" xmlns:cx1="http://schemas.microsoft.com/office/drawing/2015/9/8/chartex" xmlns:cx2="http://schemas.microsoft.com/office/drawing/2015/10/21/chartex" xmlns:cx3="http://schemas.microsoft.com/office/drawing/2016/5/9/chartex" xmlns:cx4="http://schemas.microsoft.com/office/drawing/2016/5/10/chartex" xmlns:cx5="http://schemas.microsoft.com/office/drawing/2016/5/11/chartex" xmlns:cx6="http://schemas.microsoft.com/office/drawing/2016/5/12/chartex" xmlns:cx7="http://schemas.microsoft.com/office/drawing/2016/5/13/chartex" xmlns:cx8="http://schemas.microsoft.com/office/drawing/2016/5/14/chartex" xmlns:mc="http://schemas.openxmlformats.org/markup-compatibility/2006" xmlns:aink="http://schemas.microsoft.com/office/drawing/2016/ink" xmlns:am3d="http://schemas.microsoft.com/office/drawing/2017/model3d" xmlns:o="urn:schemas-microsoft-com:office:office" xmlns:oel="http://schemas.microsoft.com/office/2019/extlst" xmlns:r="http://schemas.openxmlformats.org/officeDocument/2006/relationships" xmlns:m="http://schemas.openxmlformats.org/officeDocument/2006/math" xmlns:v="urn:schemas-microsoft-com:vml" xmlns:wp14="http://schemas.microsoft.com/office/word/2010/wordprocessingDrawing" xmlns:wp="http://schemas.openxmlformats.org/drawingml/2006/wordprocessingDrawing" xmlns:w10="urn:schemas-microsoft-com:office:word" xmlns:w="http://schemas.openxmlformats.org/wordprocessingml/2006/main" xmlns:w14="http://schemas.microsoft.com/office/word/2010/wordml" xmlns:w15="http://schemas.microsoft.com/office/word/2012/wordml" xmlns:w16cex="http://schemas.microsoft.com/office/word/2018/wordml/cex" xmlns:w16cid="http://schemas.microsoft.com/office/word/2016/wordml/cid" xmlns:w16="http://schemas.microsoft.com/office/word/2018/wordml" xmlns:w16sdtdh="http://schemas.microsoft.com/office/word/2020/wordml/sdtdatahash" xmlns:w16se="http://schemas.microsoft.com/office/word/2015/wordml/symex" xmlns:wpg="http://schemas.microsoft.com/office/word/2010/wordprocessingGroup" xmlns:wpi="http://schemas.microsoft.com/office/word/2010/wordprocessingInk" xmlns:wne="http://schemas.microsoft.com/office/word/2006/wordml" xmlns:wps="http://schemas.microsoft.com/office/word/2010/wordprocessingShape" mc:Ignorable="w14 w15 w16se w16cid w16 w16cex w16sdtdh wp14">
   <w:footnote w:type="separator" w:id="-1">
     <w:p>
       <w:r>
@@ -5439,7 +4857,7 @@
 </file>
 
 <file path=word/header1.xml><?xml version="1.0" encoding="utf-8"?>
-<w:hdr xmlns:wpc="http://schemas.microsoft.com/office/word/2010/wordprocessingCanvas" xmlns:cx="http://schemas.microsoft.com/office/drawing/2014/chartex" xmlns:cx1="http://schemas.microsoft.com/office/drawing/2015/9/8/chartex" xmlns:cx2="http://schemas.microsoft.com/office/drawing/2015/10/21/chartex" xmlns:cx3="http://schemas.microsoft.com/office/drawing/2016/5/9/chartex" xmlns:cx4="http://schemas.microsoft.com/office/drawing/2016/5/10/chartex" xmlns:cx5="http://schemas.microsoft.com/office/drawing/2016/5/11/chartex" xmlns:cx6="http://schemas.microsoft.com/office/drawing/2016/5/12/chartex" xmlns:cx7="http://schemas.microsoft.com/office/drawing/2016/5/13/chartex" xmlns:cx8="http://schemas.microsoft.com/office/drawing/2016/5/14/chartex" xmlns:mc="http://schemas.openxmlformats.org/markup-compatibility/2006" xmlns:aink="http://schemas.microsoft.com/office/drawing/2016/ink" xmlns:am3d="http://schemas.microsoft.com/office/drawing/2017/model3d" xmlns:o="urn:schemas-microsoft-com:office:office" xmlns:oel="http://schemas.microsoft.com/office/2019/extlst" xmlns:r="http://schemas.openxmlformats.org/officeDocument/2006/relationships" xmlns:m="http://schemas.openxmlformats.org/officeDocument/2006/math" xmlns:v="urn:schemas-microsoft-com:vml" xmlns:wp14="http://schemas.microsoft.com/office/word/2010/wordprocessingDrawing" xmlns:wp="http://schemas.openxmlformats.org/drawingml/2006/wordprocessingDrawing" xmlns:w10="urn:schemas-microsoft-com:office:word" xmlns:w="http://schemas.openxmlformats.org/wordprocessingml/2006/main" xmlns:w14="http://schemas.microsoft.com/office/word/2010/wordml" xmlns:w15="http://schemas.microsoft.com/office/word/2012/wordml" xmlns:w16cex="http://schemas.microsoft.com/office/word/2018/wordml/cex" xmlns:w16cid="http://schemas.microsoft.com/office/word/2016/wordml/cid" xmlns:w16="http://schemas.microsoft.com/office/word/2018/wordml" xmlns:w16du="http://schemas.microsoft.com/office/word/2023/wordml/word16du" xmlns:w16sdtdh="http://schemas.microsoft.com/office/word/2020/wordml/sdtdatahash" xmlns:w16se="http://schemas.microsoft.com/office/word/2015/wordml/symex" xmlns:wpg="http://schemas.microsoft.com/office/word/2010/wordprocessingGroup" xmlns:wpi="http://schemas.microsoft.com/office/word/2010/wordprocessingInk" xmlns:wne="http://schemas.microsoft.com/office/word/2006/wordml" xmlns:wps="http://schemas.microsoft.com/office/word/2010/wordprocessingShape" mc:Ignorable="w14 w15 w16se w16cid w16 w16cex w16sdtdh wp14">
+<w:hdr xmlns:wpc="http://schemas.microsoft.com/office/word/2010/wordprocessingCanvas" xmlns:cx="http://schemas.microsoft.com/office/drawing/2014/chartex" xmlns:cx1="http://schemas.microsoft.com/office/drawing/2015/9/8/chartex" xmlns:cx2="http://schemas.microsoft.com/office/drawing/2015/10/21/chartex" xmlns:cx3="http://schemas.microsoft.com/office/drawing/2016/5/9/chartex" xmlns:cx4="http://schemas.microsoft.com/office/drawing/2016/5/10/chartex" xmlns:cx5="http://schemas.microsoft.com/office/drawing/2016/5/11/chartex" xmlns:cx6="http://schemas.microsoft.com/office/drawing/2016/5/12/chartex" xmlns:cx7="http://schemas.microsoft.com/office/drawing/2016/5/13/chartex" xmlns:cx8="http://schemas.microsoft.com/office/drawing/2016/5/14/chartex" xmlns:mc="http://schemas.openxmlformats.org/markup-compatibility/2006" xmlns:aink="http://schemas.microsoft.com/office/drawing/2016/ink" xmlns:am3d="http://schemas.microsoft.com/office/drawing/2017/model3d" xmlns:o="urn:schemas-microsoft-com:office:office" xmlns:oel="http://schemas.microsoft.com/office/2019/extlst" xmlns:r="http://schemas.openxmlformats.org/officeDocument/2006/relationships" xmlns:m="http://schemas.openxmlformats.org/officeDocument/2006/math" xmlns:v="urn:schemas-microsoft-com:vml" xmlns:wp14="http://schemas.microsoft.com/office/word/2010/wordprocessingDrawing" xmlns:wp="http://schemas.openxmlformats.org/drawingml/2006/wordprocessingDrawing" xmlns:w10="urn:schemas-microsoft-com:office:word" xmlns:w="http://schemas.openxmlformats.org/wordprocessingml/2006/main" xmlns:w14="http://schemas.microsoft.com/office/word/2010/wordml" xmlns:w15="http://schemas.microsoft.com/office/word/2012/wordml" xmlns:w16cex="http://schemas.microsoft.com/office/word/2018/wordml/cex" xmlns:w16cid="http://schemas.microsoft.com/office/word/2016/wordml/cid" xmlns:w16="http://schemas.microsoft.com/office/word/2018/wordml" xmlns:w16sdtdh="http://schemas.microsoft.com/office/word/2020/wordml/sdtdatahash" xmlns:w16se="http://schemas.microsoft.com/office/word/2015/wordml/symex" xmlns:wpg="http://schemas.microsoft.com/office/word/2010/wordprocessingGroup" xmlns:wpi="http://schemas.microsoft.com/office/word/2010/wordprocessingInk" xmlns:wne="http://schemas.microsoft.com/office/word/2006/wordml" xmlns:wps="http://schemas.microsoft.com/office/word/2010/wordprocessingShape" mc:Ignorable="w14 w15 w16se w16cid w16 w16cex w16sdtdh wp14">
   <w:p>
     <w:pPr>
       <w:pStyle w:val="BodyText"/>
@@ -5509,7 +4927,7 @@
 </file>
 
 <file path=word/header2.xml><?xml version="1.0" encoding="utf-8"?>
-<w:hdr xmlns:wpc="http://schemas.microsoft.com/office/word/2010/wordprocessingCanvas" xmlns:cx="http://schemas.microsoft.com/office/drawing/2014/chartex" xmlns:cx1="http://schemas.microsoft.com/office/drawing/2015/9/8/chartex" xmlns:cx2="http://schemas.microsoft.com/office/drawing/2015/10/21/chartex" xmlns:cx3="http://schemas.microsoft.com/office/drawing/2016/5/9/chartex" xmlns:cx4="http://schemas.microsoft.com/office/drawing/2016/5/10/chartex" xmlns:cx5="http://schemas.microsoft.com/office/drawing/2016/5/11/chartex" xmlns:cx6="http://schemas.microsoft.com/office/drawing/2016/5/12/chartex" xmlns:cx7="http://schemas.microsoft.com/office/drawing/2016/5/13/chartex" xmlns:cx8="http://schemas.microsoft.com/office/drawing/2016/5/14/chartex" xmlns:mc="http://schemas.openxmlformats.org/markup-compatibility/2006" xmlns:aink="http://schemas.microsoft.com/office/drawing/2016/ink" xmlns:am3d="http://schemas.microsoft.com/office/drawing/2017/model3d" xmlns:o="urn:schemas-microsoft-com:office:office" xmlns:oel="http://schemas.microsoft.com/office/2019/extlst" xmlns:r="http://schemas.openxmlformats.org/officeDocument/2006/relationships" xmlns:m="http://schemas.openxmlformats.org/officeDocument/2006/math" xmlns:v="urn:schemas-microsoft-com:vml" xmlns:wp14="http://schemas.microsoft.com/office/word/2010/wordprocessingDrawing" xmlns:wp="http://schemas.openxmlformats.org/drawingml/2006/wordprocessingDrawing" xmlns:w10="urn:schemas-microsoft-com:office:word" xmlns:w="http://schemas.openxmlformats.org/wordprocessingml/2006/main" xmlns:w14="http://schemas.microsoft.com/office/word/2010/wordml" xmlns:w15="http://schemas.microsoft.com/office/word/2012/wordml" xmlns:w16cex="http://schemas.microsoft.com/office/word/2018/wordml/cex" xmlns:w16cid="http://schemas.microsoft.com/office/word/2016/wordml/cid" xmlns:w16="http://schemas.microsoft.com/office/word/2018/wordml" xmlns:w16du="http://schemas.microsoft.com/office/word/2023/wordml/word16du" xmlns:w16sdtdh="http://schemas.microsoft.com/office/word/2020/wordml/sdtdatahash" xmlns:w16se="http://schemas.microsoft.com/office/word/2015/wordml/symex" xmlns:wpg="http://schemas.microsoft.com/office/word/2010/wordprocessingGroup" xmlns:wpi="http://schemas.microsoft.com/office/word/2010/wordprocessingInk" xmlns:wne="http://schemas.microsoft.com/office/word/2006/wordml" xmlns:wps="http://schemas.microsoft.com/office/word/2010/wordprocessingShape" mc:Ignorable="w14 w15 w16se w16cid w16 w16cex w16sdtdh wp14">
+<w:hdr xmlns:wpc="http://schemas.microsoft.com/office/word/2010/wordprocessingCanvas" xmlns:cx="http://schemas.microsoft.com/office/drawing/2014/chartex" xmlns:cx1="http://schemas.microsoft.com/office/drawing/2015/9/8/chartex" xmlns:cx2="http://schemas.microsoft.com/office/drawing/2015/10/21/chartex" xmlns:cx3="http://schemas.microsoft.com/office/drawing/2016/5/9/chartex" xmlns:cx4="http://schemas.microsoft.com/office/drawing/2016/5/10/chartex" xmlns:cx5="http://schemas.microsoft.com/office/drawing/2016/5/11/chartex" xmlns:cx6="http://schemas.microsoft.com/office/drawing/2016/5/12/chartex" xmlns:cx7="http://schemas.microsoft.com/office/drawing/2016/5/13/chartex" xmlns:cx8="http://schemas.microsoft.com/office/drawing/2016/5/14/chartex" xmlns:mc="http://schemas.openxmlformats.org/markup-compatibility/2006" xmlns:aink="http://schemas.microsoft.com/office/drawing/2016/ink" xmlns:am3d="http://schemas.microsoft.com/office/drawing/2017/model3d" xmlns:o="urn:schemas-microsoft-com:office:office" xmlns:oel="http://schemas.microsoft.com/office/2019/extlst" xmlns:r="http://schemas.openxmlformats.org/officeDocument/2006/relationships" xmlns:m="http://schemas.openxmlformats.org/officeDocument/2006/math" xmlns:v="urn:schemas-microsoft-com:vml" xmlns:wp14="http://schemas.microsoft.com/office/word/2010/wordprocessingDrawing" xmlns:wp="http://schemas.openxmlformats.org/drawingml/2006/wordprocessingDrawing" xmlns:w10="urn:schemas-microsoft-com:office:word" xmlns:w="http://schemas.openxmlformats.org/wordprocessingml/2006/main" xmlns:w14="http://schemas.microsoft.com/office/word/2010/wordml" xmlns:w15="http://schemas.microsoft.com/office/word/2012/wordml" xmlns:w16cex="http://schemas.microsoft.com/office/word/2018/wordml/cex" xmlns:w16cid="http://schemas.microsoft.com/office/word/2016/wordml/cid" xmlns:w16="http://schemas.microsoft.com/office/word/2018/wordml" xmlns:w16sdtdh="http://schemas.microsoft.com/office/word/2020/wordml/sdtdatahash" xmlns:w16se="http://schemas.microsoft.com/office/word/2015/wordml/symex" xmlns:wpg="http://schemas.microsoft.com/office/word/2010/wordprocessingGroup" xmlns:wpi="http://schemas.microsoft.com/office/word/2010/wordprocessingInk" xmlns:wne="http://schemas.microsoft.com/office/word/2006/wordml" xmlns:wps="http://schemas.microsoft.com/office/word/2010/wordprocessingShape" mc:Ignorable="w14 w15 w16se w16cid w16 w16cex w16sdtdh wp14">
   <w:p>
     <w:pPr>
       <w:pStyle w:val="BodyText"/>
@@ -5595,7 +5013,7 @@
 </file>
 
 <file path=word/header3.xml><?xml version="1.0" encoding="utf-8"?>
-<w:hdr xmlns:wpc="http://schemas.microsoft.com/office/word/2010/wordprocessingCanvas" xmlns:cx="http://schemas.microsoft.com/office/drawing/2014/chartex" xmlns:cx1="http://schemas.microsoft.com/office/drawing/2015/9/8/chartex" xmlns:cx2="http://schemas.microsoft.com/office/drawing/2015/10/21/chartex" xmlns:cx3="http://schemas.microsoft.com/office/drawing/2016/5/9/chartex" xmlns:cx4="http://schemas.microsoft.com/office/drawing/2016/5/10/chartex" xmlns:cx5="http://schemas.microsoft.com/office/drawing/2016/5/11/chartex" xmlns:cx6="http://schemas.microsoft.com/office/drawing/2016/5/12/chartex" xmlns:cx7="http://schemas.microsoft.com/office/drawing/2016/5/13/chartex" xmlns:cx8="http://schemas.microsoft.com/office/drawing/2016/5/14/chartex" xmlns:mc="http://schemas.openxmlformats.org/markup-compatibility/2006" xmlns:aink="http://schemas.microsoft.com/office/drawing/2016/ink" xmlns:am3d="http://schemas.microsoft.com/office/drawing/2017/model3d" xmlns:o="urn:schemas-microsoft-com:office:office" xmlns:oel="http://schemas.microsoft.com/office/2019/extlst" xmlns:r="http://schemas.openxmlformats.org/officeDocument/2006/relationships" xmlns:m="http://schemas.openxmlformats.org/officeDocument/2006/math" xmlns:v="urn:schemas-microsoft-com:vml" xmlns:wp14="http://schemas.microsoft.com/office/word/2010/wordprocessingDrawing" xmlns:wp="http://schemas.openxmlformats.org/drawingml/2006/wordprocessingDrawing" xmlns:w10="urn:schemas-microsoft-com:office:word" xmlns:w="http://schemas.openxmlformats.org/wordprocessingml/2006/main" xmlns:w14="http://schemas.microsoft.com/office/word/2010/wordml" xmlns:w15="http://schemas.microsoft.com/office/word/2012/wordml" xmlns:w16cex="http://schemas.microsoft.com/office/word/2018/wordml/cex" xmlns:w16cid="http://schemas.microsoft.com/office/word/2016/wordml/cid" xmlns:w16="http://schemas.microsoft.com/office/word/2018/wordml" xmlns:w16du="http://schemas.microsoft.com/office/word/2023/wordml/word16du" xmlns:w16sdtdh="http://schemas.microsoft.com/office/word/2020/wordml/sdtdatahash" xmlns:w16se="http://schemas.microsoft.com/office/word/2015/wordml/symex" xmlns:wpg="http://schemas.microsoft.com/office/word/2010/wordprocessingGroup" xmlns:wpi="http://schemas.microsoft.com/office/word/2010/wordprocessingInk" xmlns:wne="http://schemas.microsoft.com/office/word/2006/wordml" xmlns:wps="http://schemas.microsoft.com/office/word/2010/wordprocessingShape" mc:Ignorable="w14 w15 w16se w16cid w16 w16cex w16sdtdh wp14">
+<w:hdr xmlns:wpc="http://schemas.microsoft.com/office/word/2010/wordprocessingCanvas" xmlns:cx="http://schemas.microsoft.com/office/drawing/2014/chartex" xmlns:cx1="http://schemas.microsoft.com/office/drawing/2015/9/8/chartex" xmlns:cx2="http://schemas.microsoft.com/office/drawing/2015/10/21/chartex" xmlns:cx3="http://schemas.microsoft.com/office/drawing/2016/5/9/chartex" xmlns:cx4="http://schemas.microsoft.com/office/drawing/2016/5/10/chartex" xmlns:cx5="http://schemas.microsoft.com/office/drawing/2016/5/11/chartex" xmlns:cx6="http://schemas.microsoft.com/office/drawing/2016/5/12/chartex" xmlns:cx7="http://schemas.microsoft.com/office/drawing/2016/5/13/chartex" xmlns:cx8="http://schemas.microsoft.com/office/drawing/2016/5/14/chartex" xmlns:mc="http://schemas.openxmlformats.org/markup-compatibility/2006" xmlns:aink="http://schemas.microsoft.com/office/drawing/2016/ink" xmlns:am3d="http://schemas.microsoft.com/office/drawing/2017/model3d" xmlns:o="urn:schemas-microsoft-com:office:office" xmlns:oel="http://schemas.microsoft.com/office/2019/extlst" xmlns:r="http://schemas.openxmlformats.org/officeDocument/2006/relationships" xmlns:m="http://schemas.openxmlformats.org/officeDocument/2006/math" xmlns:v="urn:schemas-microsoft-com:vml" xmlns:wp14="http://schemas.microsoft.com/office/word/2010/wordprocessingDrawing" xmlns:wp="http://schemas.openxmlformats.org/drawingml/2006/wordprocessingDrawing" xmlns:w10="urn:schemas-microsoft-com:office:word" xmlns:w="http://schemas.openxmlformats.org/wordprocessingml/2006/main" xmlns:w14="http://schemas.microsoft.com/office/word/2010/wordml" xmlns:w15="http://schemas.microsoft.com/office/word/2012/wordml" xmlns:w16cex="http://schemas.microsoft.com/office/word/2018/wordml/cex" xmlns:w16cid="http://schemas.microsoft.com/office/word/2016/wordml/cid" xmlns:w16="http://schemas.microsoft.com/office/word/2018/wordml" xmlns:w16sdtdh="http://schemas.microsoft.com/office/word/2020/wordml/sdtdatahash" xmlns:w16se="http://schemas.microsoft.com/office/word/2015/wordml/symex" xmlns:wpg="http://schemas.microsoft.com/office/word/2010/wordprocessingGroup" xmlns:wpi="http://schemas.microsoft.com/office/word/2010/wordprocessingInk" xmlns:wne="http://schemas.microsoft.com/office/word/2006/wordml" xmlns:wps="http://schemas.microsoft.com/office/word/2010/wordprocessingShape" mc:Ignorable="w14 w15 w16se w16cid w16 w16cex w16sdtdh wp14">
   <w:p>
     <w:pPr>
       <w:pStyle w:val="BodyText"/>
@@ -5690,7 +5108,7 @@
 </file>
 
 <file path=word/header4.xml><?xml version="1.0" encoding="utf-8"?>
-<w:hdr xmlns:wpc="http://schemas.microsoft.com/office/word/2010/wordprocessingCanvas" xmlns:cx="http://schemas.microsoft.com/office/drawing/2014/chartex" xmlns:cx1="http://schemas.microsoft.com/office/drawing/2015/9/8/chartex" xmlns:cx2="http://schemas.microsoft.com/office/drawing/2015/10/21/chartex" xmlns:cx3="http://schemas.microsoft.com/office/drawing/2016/5/9/chartex" xmlns:cx4="http://schemas.microsoft.com/office/drawing/2016/5/10/chartex" xmlns:cx5="http://schemas.microsoft.com/office/drawing/2016/5/11/chartex" xmlns:cx6="http://schemas.microsoft.com/office/drawing/2016/5/12/chartex" xmlns:cx7="http://schemas.microsoft.com/office/drawing/2016/5/13/chartex" xmlns:cx8="http://schemas.microsoft.com/office/drawing/2016/5/14/chartex" xmlns:mc="http://schemas.openxmlformats.org/markup-compatibility/2006" xmlns:aink="http://schemas.microsoft.com/office/drawing/2016/ink" xmlns:am3d="http://schemas.microsoft.com/office/drawing/2017/model3d" xmlns:o="urn:schemas-microsoft-com:office:office" xmlns:oel="http://schemas.microsoft.com/office/2019/extlst" xmlns:r="http://schemas.openxmlformats.org/officeDocument/2006/relationships" xmlns:m="http://schemas.openxmlformats.org/officeDocument/2006/math" xmlns:v="urn:schemas-microsoft-com:vml" xmlns:wp14="http://schemas.microsoft.com/office/word/2010/wordprocessingDrawing" xmlns:wp="http://schemas.openxmlformats.org/drawingml/2006/wordprocessingDrawing" xmlns:w10="urn:schemas-microsoft-com:office:word" xmlns:w="http://schemas.openxmlformats.org/wordprocessingml/2006/main" xmlns:w14="http://schemas.microsoft.com/office/word/2010/wordml" xmlns:w15="http://schemas.microsoft.com/office/word/2012/wordml" xmlns:w16cex="http://schemas.microsoft.com/office/word/2018/wordml/cex" xmlns:w16cid="http://schemas.microsoft.com/office/word/2016/wordml/cid" xmlns:w16="http://schemas.microsoft.com/office/word/2018/wordml" xmlns:w16du="http://schemas.microsoft.com/office/word/2023/wordml/word16du" xmlns:w16sdtdh="http://schemas.microsoft.com/office/word/2020/wordml/sdtdatahash" xmlns:w16se="http://schemas.microsoft.com/office/word/2015/wordml/symex" xmlns:wpg="http://schemas.microsoft.com/office/word/2010/wordprocessingGroup" xmlns:wpi="http://schemas.microsoft.com/office/word/2010/wordprocessingInk" xmlns:wne="http://schemas.microsoft.com/office/word/2006/wordml" xmlns:wps="http://schemas.microsoft.com/office/word/2010/wordprocessingShape" mc:Ignorable="w14 w15 w16se w16cid w16 w16cex w16sdtdh wp14">
+<w:hdr xmlns:wpc="http://schemas.microsoft.com/office/word/2010/wordprocessingCanvas" xmlns:cx="http://schemas.microsoft.com/office/drawing/2014/chartex" xmlns:cx1="http://schemas.microsoft.com/office/drawing/2015/9/8/chartex" xmlns:cx2="http://schemas.microsoft.com/office/drawing/2015/10/21/chartex" xmlns:cx3="http://schemas.microsoft.com/office/drawing/2016/5/9/chartex" xmlns:cx4="http://schemas.microsoft.com/office/drawing/2016/5/10/chartex" xmlns:cx5="http://schemas.microsoft.com/office/drawing/2016/5/11/chartex" xmlns:cx6="http://schemas.microsoft.com/office/drawing/2016/5/12/chartex" xmlns:cx7="http://schemas.microsoft.com/office/drawing/2016/5/13/chartex" xmlns:cx8="http://schemas.microsoft.com/office/drawing/2016/5/14/chartex" xmlns:mc="http://schemas.openxmlformats.org/markup-compatibility/2006" xmlns:aink="http://schemas.microsoft.com/office/drawing/2016/ink" xmlns:am3d="http://schemas.microsoft.com/office/drawing/2017/model3d" xmlns:o="urn:schemas-microsoft-com:office:office" xmlns:oel="http://schemas.microsoft.com/office/2019/extlst" xmlns:r="http://schemas.openxmlformats.org/officeDocument/2006/relationships" xmlns:m="http://schemas.openxmlformats.org/officeDocument/2006/math" xmlns:v="urn:schemas-microsoft-com:vml" xmlns:wp14="http://schemas.microsoft.com/office/word/2010/wordprocessingDrawing" xmlns:wp="http://schemas.openxmlformats.org/drawingml/2006/wordprocessingDrawing" xmlns:w10="urn:schemas-microsoft-com:office:word" xmlns:w="http://schemas.openxmlformats.org/wordprocessingml/2006/main" xmlns:w14="http://schemas.microsoft.com/office/word/2010/wordml" xmlns:w15="http://schemas.microsoft.com/office/word/2012/wordml" xmlns:w16cex="http://schemas.microsoft.com/office/word/2018/wordml/cex" xmlns:w16cid="http://schemas.microsoft.com/office/word/2016/wordml/cid" xmlns:w16="http://schemas.microsoft.com/office/word/2018/wordml" xmlns:w16sdtdh="http://schemas.microsoft.com/office/word/2020/wordml/sdtdatahash" xmlns:w16se="http://schemas.microsoft.com/office/word/2015/wordml/symex" xmlns:wpg="http://schemas.microsoft.com/office/word/2010/wordprocessingGroup" xmlns:wpi="http://schemas.microsoft.com/office/word/2010/wordprocessingInk" xmlns:wne="http://schemas.microsoft.com/office/word/2006/wordml" xmlns:wps="http://schemas.microsoft.com/office/word/2010/wordprocessingShape" mc:Ignorable="w14 w15 w16se w16cid w16 w16cex w16sdtdh wp14">
   <w:p>
     <w:pPr>
       <w:pStyle w:val="BodyText"/>
@@ -5704,7 +5122,7 @@
 </file>
 
 <file path=word/numbering.xml><?xml version="1.0" encoding="utf-8"?>
-<w:numbering xmlns:wpc="http://schemas.microsoft.com/office/word/2010/wordprocessingCanvas" xmlns:cx="http://schemas.microsoft.com/office/drawing/2014/chartex" xmlns:cx1="http://schemas.microsoft.com/office/drawing/2015/9/8/chartex" xmlns:cx2="http://schemas.microsoft.com/office/drawing/2015/10/21/chartex" xmlns:cx3="http://schemas.microsoft.com/office/drawing/2016/5/9/chartex" xmlns:cx4="http://schemas.microsoft.com/office/drawing/2016/5/10/chartex" xmlns:cx5="http://schemas.microsoft.com/office/drawing/2016/5/11/chartex" xmlns:cx6="http://schemas.microsoft.com/office/drawing/2016/5/12/chartex" xmlns:cx7="http://schemas.microsoft.com/office/drawing/2016/5/13/chartex" xmlns:cx8="http://schemas.microsoft.com/office/drawing/2016/5/14/chartex" xmlns:mc="http://schemas.openxmlformats.org/markup-compatibility/2006" xmlns:aink="http://schemas.microsoft.com/office/drawing/2016/ink" xmlns:am3d="http://schemas.microsoft.com/office/drawing/2017/model3d" xmlns:o="urn:schemas-microsoft-com:office:office" xmlns:oel="http://schemas.microsoft.com/office/2019/extlst" xmlns:r="http://schemas.openxmlformats.org/officeDocument/2006/relationships" xmlns:m="http://schemas.openxmlformats.org/officeDocument/2006/math" xmlns:v="urn:schemas-microsoft-com:vml" xmlns:wp14="http://schemas.microsoft.com/office/word/2010/wordprocessingDrawing" xmlns:wp="http://schemas.openxmlformats.org/drawingml/2006/wordprocessingDrawing" xmlns:w10="urn:schemas-microsoft-com:office:word" xmlns:w="http://schemas.openxmlformats.org/wordprocessingml/2006/main" xmlns:w14="http://schemas.microsoft.com/office/word/2010/wordml" xmlns:w15="http://schemas.microsoft.com/office/word/2012/wordml" xmlns:w16cex="http://schemas.microsoft.com/office/word/2018/wordml/cex" xmlns:w16cid="http://schemas.microsoft.com/office/word/2016/wordml/cid" xmlns:w16="http://schemas.microsoft.com/office/word/2018/wordml" xmlns:w16du="http://schemas.microsoft.com/office/word/2023/wordml/word16du" xmlns:w16sdtdh="http://schemas.microsoft.com/office/word/2020/wordml/sdtdatahash" xmlns:w16se="http://schemas.microsoft.com/office/word/2015/wordml/symex" xmlns:wpg="http://schemas.microsoft.com/office/word/2010/wordprocessingGroup" xmlns:wpi="http://schemas.microsoft.com/office/word/2010/wordprocessingInk" xmlns:wne="http://schemas.microsoft.com/office/word/2006/wordml" xmlns:wps="http://schemas.microsoft.com/office/word/2010/wordprocessingShape" mc:Ignorable="w14 w15 w16se w16cid w16 w16cex w16sdtdh wp14">
+<w:numbering xmlns:wpc="http://schemas.microsoft.com/office/word/2010/wordprocessingCanvas" xmlns:cx="http://schemas.microsoft.com/office/drawing/2014/chartex" xmlns:cx1="http://schemas.microsoft.com/office/drawing/2015/9/8/chartex" xmlns:cx2="http://schemas.microsoft.com/office/drawing/2015/10/21/chartex" xmlns:cx3="http://schemas.microsoft.com/office/drawing/2016/5/9/chartex" xmlns:cx4="http://schemas.microsoft.com/office/drawing/2016/5/10/chartex" xmlns:cx5="http://schemas.microsoft.com/office/drawing/2016/5/11/chartex" xmlns:cx6="http://schemas.microsoft.com/office/drawing/2016/5/12/chartex" xmlns:cx7="http://schemas.microsoft.com/office/drawing/2016/5/13/chartex" xmlns:cx8="http://schemas.microsoft.com/office/drawing/2016/5/14/chartex" xmlns:mc="http://schemas.openxmlformats.org/markup-compatibility/2006" xmlns:aink="http://schemas.microsoft.com/office/drawing/2016/ink" xmlns:am3d="http://schemas.microsoft.com/office/drawing/2017/model3d" xmlns:o="urn:schemas-microsoft-com:office:office" xmlns:oel="http://schemas.microsoft.com/office/2019/extlst" xmlns:r="http://schemas.openxmlformats.org/officeDocument/2006/relationships" xmlns:m="http://schemas.openxmlformats.org/officeDocument/2006/math" xmlns:v="urn:schemas-microsoft-com:vml" xmlns:wp14="http://schemas.microsoft.com/office/word/2010/wordprocessingDrawing" xmlns:wp="http://schemas.openxmlformats.org/drawingml/2006/wordprocessingDrawing" xmlns:w10="urn:schemas-microsoft-com:office:word" xmlns:w="http://schemas.openxmlformats.org/wordprocessingml/2006/main" xmlns:w14="http://schemas.microsoft.com/office/word/2010/wordml" xmlns:w15="http://schemas.microsoft.com/office/word/2012/wordml" xmlns:w16cex="http://schemas.microsoft.com/office/word/2018/wordml/cex" xmlns:w16cid="http://schemas.microsoft.com/office/word/2016/wordml/cid" xmlns:w16="http://schemas.microsoft.com/office/word/2018/wordml" xmlns:w16sdtdh="http://schemas.microsoft.com/office/word/2020/wordml/sdtdatahash" xmlns:w16se="http://schemas.microsoft.com/office/word/2015/wordml/symex" xmlns:wpg="http://schemas.microsoft.com/office/word/2010/wordprocessingGroup" xmlns:wpi="http://schemas.microsoft.com/office/word/2010/wordprocessingInk" xmlns:wne="http://schemas.microsoft.com/office/word/2006/wordml" xmlns:wps="http://schemas.microsoft.com/office/word/2010/wordprocessingShape" mc:Ignorable="w14 w15 w16se w16cid w16 w16cex w16sdtdh wp14">
   <w:abstractNum w:abstractNumId="0" w15:restartNumberingAfterBreak="0">
     <w:nsid w:val="01D03347"/>
     <w:multiLevelType w:val="hybridMultilevel"/>

</xml_diff>